<commit_message>
uiltimo 6 10 2025
</commit_message>
<xml_diff>
--- a/ET- Sistema de monitoreo de condición de transformadores V2.docx
+++ b/ET- Sistema de monitoreo de condición de transformadores V2.docx
@@ -330,7 +330,7 @@
               </wp:anchor>
             </w:drawing>
           </mc:Choice>
-          <mc:Fallback xmlns:oel="http://schemas.microsoft.com/office/2019/extlst" xmlns:w16cex="http://schemas.microsoft.com/office/word/2018/wordml/cex" xmlns:w16="http://schemas.microsoft.com/office/word/2018/wordml" xmlns:w16du="http://schemas.microsoft.com/office/word/2023/wordml/word16du" xmlns:w16sdtdh="http://schemas.microsoft.com/office/word/2020/wordml/sdtdatahash" xmlns:w16sdtfl="http://schemas.microsoft.com/office/word/2024/wordml/sdtformatlock" xmlns:wp14="http://schemas.microsoft.com/office/word/2010/wordml" xmlns:a16="http://schemas.microsoft.com/office/drawing/2014/main" xmlns:asvg="http://schemas.microsoft.com/office/drawing/2016/SVG/main" xmlns:pic="http://schemas.openxmlformats.org/drawingml/2006/picture" xmlns:a14="http://schemas.microsoft.com/office/drawing/2010/main" xmlns:a="http://schemas.openxmlformats.org/drawingml/2006/main">
+          <mc:Fallback xmlns:a="http://schemas.openxmlformats.org/drawingml/2006/main" xmlns:a14="http://schemas.microsoft.com/office/drawing/2010/main" xmlns:pic="http://schemas.openxmlformats.org/drawingml/2006/picture" xmlns:asvg="http://schemas.microsoft.com/office/drawing/2016/SVG/main" xmlns:a16="http://schemas.microsoft.com/office/drawing/2014/main" xmlns:wp14="http://schemas.microsoft.com/office/word/2010/wordml" xmlns:w16sdtfl="http://schemas.microsoft.com/office/word/2024/wordml/sdtformatlock" xmlns:w16sdtdh="http://schemas.microsoft.com/office/word/2020/wordml/sdtdatahash" xmlns:w16du="http://schemas.microsoft.com/office/word/2023/wordml/word16du" xmlns:w16="http://schemas.microsoft.com/office/word/2018/wordml" xmlns:w16cex="http://schemas.microsoft.com/office/word/2018/wordml/cex" xmlns:oel="http://schemas.microsoft.com/office/2019/extlst">
             <w:pict w14:anchorId="7A5809F9">
               <v:rect id="Rectángulo 49" style="position:absolute;margin-left:425.1pt;margin-top:-716.95pt;width:115pt;height:167.25pt;z-index:251661312;visibility:visible;mso-wrap-style:square;mso-width-percent:0;mso-height-percent:0;mso-wrap-distance-left:9pt;mso-wrap-distance-top:0;mso-wrap-distance-right:9pt;mso-wrap-distance-bottom:0;mso-position-horizontal:absolute;mso-position-horizontal-relative:text;mso-position-vertical:absolute;mso-position-vertical-relative:text;mso-width-percent:0;mso-height-percent:0;mso-width-relative:page;mso-height-relative:page;v-text-anchor:top" o:spid="_x0000_s1026" fillcolor="#7ac142" stroked="f" strokecolor="#9f6" w14:anchorId="6AB66FEA" o:gfxdata="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"/>
             </w:pict>
@@ -6847,7 +6847,16 @@
           <w:rFonts w:ascii="Gill Sans MT" w:hAnsi="Gill Sans MT"/>
           <w:lang w:val="en-US"/>
         </w:rPr>
-        <w:t>Fuente: Review of Transformer Health Index from the Perspective of</w:t>
+        <w:t>Fuente: Review of Tran</w:t>
+      </w:r>
+      <w:bookmarkStart w:id="21" w:name="_GoBack"/>
+      <w:bookmarkEnd w:id="21"/>
+      <w:r>
+        <w:rPr>
+          <w:rFonts w:ascii="Gill Sans MT" w:hAnsi="Gill Sans MT"/>
+          <w:lang w:val="en-US"/>
+        </w:rPr>
+        <w:t>sformer Health Index from the Perspective of</w:t>
       </w:r>
     </w:p>
     <w:p>
@@ -7298,14 +7307,14 @@
           <w:highlight w:val="yellow"/>
         </w:rPr>
       </w:pPr>
-      <w:bookmarkStart w:id="21" w:name="_Toc197895841"/>
+      <w:bookmarkStart w:id="22" w:name="_Toc197895841"/>
       <w:r>
         <w:rPr>
           <w:highlight w:val="yellow"/>
         </w:rPr>
         <w:t>Condición del aislamiento líquido (ACE)</w:t>
       </w:r>
-      <w:bookmarkEnd w:id="21"/>
+      <w:bookmarkEnd w:id="22"/>
     </w:p>
     <w:p>
       <w:pPr>
@@ -7314,8 +7323,6 @@
           <w:b/>
         </w:rPr>
       </w:pPr>
-      <w:bookmarkStart w:id="22" w:name="_GoBack"/>
-      <w:bookmarkEnd w:id="22"/>
     </w:p>
     <w:p>
       <w:pPr>
@@ -13959,6 +13966,64 @@
           <w:rFonts w:ascii="Gill Sans MT" w:hAnsi="Gill Sans MT"/>
         </w:rPr>
       </w:pPr>
+      <w:r>
+        <w:rPr>
+          <w:rFonts w:ascii="Gill Sans MT" w:hAnsi="Gill Sans MT"/>
+        </w:rPr>
+        <w:t xml:space="preserve">Si </w:t>
+      </w:r>
+    </w:p>
+    <w:p>
+      <w:pPr>
+        <w:ind w:left="1275"/>
+        <w:rPr>
+          <w:rFonts w:ascii="Gill Sans MT" w:hAnsi="Gill Sans MT"/>
+        </w:rPr>
+      </w:pPr>
+    </w:p>
+    <w:p>
+      <w:pPr>
+        <w:ind w:left="1275"/>
+        <w:rPr>
+          <w:rFonts w:ascii="Gill Sans MT" w:hAnsi="Gill Sans MT"/>
+        </w:rPr>
+      </w:pPr>
+      <w:r>
+        <w:rPr>
+          <w:rFonts w:ascii="Gill Sans MT" w:hAnsi="Gill Sans MT"/>
+        </w:rPr>
+        <w:t>Dato=0 (Si no está sobreexcitado)</w:t>
+      </w:r>
+    </w:p>
+    <w:p>
+      <w:pPr>
+        <w:ind w:left="1275"/>
+        <w:rPr>
+          <w:rFonts w:ascii="Gill Sans MT" w:hAnsi="Gill Sans MT"/>
+        </w:rPr>
+      </w:pPr>
+      <w:r>
+        <w:rPr>
+          <w:rFonts w:ascii="Gill Sans MT" w:hAnsi="Gill Sans MT"/>
+        </w:rPr>
+        <w:t>Dato=1 (si está sobreexcitado)</w:t>
+      </w:r>
+    </w:p>
+    <w:p>
+      <w:pPr>
+        <w:ind w:left="1275"/>
+        <w:rPr>
+          <w:rFonts w:ascii="Gill Sans MT" w:hAnsi="Gill Sans MT"/>
+        </w:rPr>
+      </w:pPr>
+    </w:p>
+    <w:p>
+      <w:pPr>
+        <w:ind w:left="1275"/>
+        <w:rPr>
+          <w:rFonts w:ascii="Gill Sans MT" w:hAnsi="Gill Sans MT"/>
+        </w:rPr>
+      </w:pPr>
       <m:oMathPara>
         <m:oMathParaPr>
           <m:jc m:val="center"/>
@@ -13987,6 +14052,153 @@
                   <w:rFonts w:ascii="Cambria Math" w:eastAsiaTheme="minorEastAsia" w:hAnsi="Cambria Math"/>
                 </w:rPr>
                 <m:t>EX</m:t>
+              </m:r>
+              <m:r>
+                <w:rPr>
+                  <w:rFonts w:ascii="Cambria Math" w:eastAsiaTheme="minorEastAsia" w:hAnsi="Cambria Math"/>
+                </w:rPr>
+                <m:t>-diario</m:t>
+              </m:r>
+            </m:sub>
+          </m:sSub>
+          <m:r>
+            <w:rPr>
+              <w:rFonts w:ascii="Cambria Math" w:eastAsiaTheme="minorEastAsia" w:hAnsi="Cambria Math"/>
+            </w:rPr>
+            <m:t>=</m:t>
+          </m:r>
+          <m:f>
+            <m:fPr>
+              <m:ctrlPr>
+                <w:rPr>
+                  <w:rFonts w:ascii="Cambria Math" w:hAnsi="Cambria Math"/>
+                  <w:i/>
+                </w:rPr>
+              </m:ctrlPr>
+            </m:fPr>
+            <m:num>
+              <m:nary>
+                <m:naryPr>
+                  <m:chr m:val="∑"/>
+                  <m:limLoc m:val="subSup"/>
+                  <m:ctrlPr>
+                    <w:rPr>
+                      <w:rFonts w:ascii="Cambria Math" w:hAnsi="Cambria Math"/>
+                      <w:i/>
+                    </w:rPr>
+                  </m:ctrlPr>
+                </m:naryPr>
+                <m:sub>
+                  <m:r>
+                    <w:rPr>
+                      <w:rFonts w:ascii="Cambria Math" w:hAnsi="Cambria Math"/>
+                    </w:rPr>
+                    <m:t>D</m:t>
+                  </m:r>
+                  <m:r>
+                    <w:rPr>
+                      <w:rFonts w:ascii="Cambria Math" w:hAnsi="Cambria Math"/>
+                    </w:rPr>
+                    <m:t>=</m:t>
+                  </m:r>
+                  <m:r>
+                    <w:rPr>
+                      <w:rFonts w:ascii="Cambria Math" w:hAnsi="Cambria Math"/>
+                    </w:rPr>
+                    <m:t>1</m:t>
+                  </m:r>
+                </m:sub>
+                <m:sup>
+                  <m:r>
+                    <w:rPr>
+                      <w:rFonts w:ascii="Cambria Math" w:hAnsi="Cambria Math"/>
+                    </w:rPr>
+                    <m:t>D</m:t>
+                  </m:r>
+                  <m:r>
+                    <w:rPr>
+                      <w:rFonts w:ascii="Cambria Math" w:hAnsi="Cambria Math"/>
+                    </w:rPr>
+                    <m:t>=</m:t>
+                  </m:r>
+                  <m:r>
+                    <w:rPr>
+                      <w:rFonts w:ascii="Cambria Math" w:hAnsi="Cambria Math"/>
+                    </w:rPr>
+                    <m:t>96</m:t>
+                  </m:r>
+                </m:sup>
+                <m:e>
+                  <m:r>
+                    <w:rPr>
+                      <w:rFonts w:ascii="Cambria Math" w:hAnsi="Cambria Math"/>
+                    </w:rPr>
+                    <m:t>Dato</m:t>
+                  </m:r>
+                </m:e>
+              </m:nary>
+            </m:num>
+            <m:den>
+              <m:r>
+                <w:rPr>
+                  <w:rFonts w:ascii="Cambria Math" w:hAnsi="Cambria Math"/>
+                </w:rPr>
+                <m:t>96 datos</m:t>
+              </m:r>
+            </m:den>
+          </m:f>
+        </m:oMath>
+      </m:oMathPara>
+    </w:p>
+    <w:p>
+      <w:pPr>
+        <w:ind w:left="1275"/>
+        <w:rPr>
+          <w:rFonts w:ascii="Gill Sans MT" w:hAnsi="Gill Sans MT"/>
+        </w:rPr>
+      </w:pPr>
+    </w:p>
+    <w:p>
+      <w:pPr>
+        <w:ind w:left="1275"/>
+        <w:rPr>
+          <w:rFonts w:ascii="Gill Sans MT" w:hAnsi="Gill Sans MT"/>
+        </w:rPr>
+      </w:pPr>
+      <m:oMathPara>
+        <m:oMathParaPr>
+          <m:jc m:val="center"/>
+        </m:oMathParaPr>
+        <m:oMath>
+          <m:sSub>
+            <m:sSubPr>
+              <m:ctrlPr>
+                <w:rPr>
+                  <w:rFonts w:ascii="Cambria Math" w:eastAsiaTheme="minorEastAsia" w:hAnsi="Cambria Math"/>
+                  <w:i/>
+                </w:rPr>
+              </m:ctrlPr>
+            </m:sSubPr>
+            <m:e>
+              <m:r>
+                <w:rPr>
+                  <w:rFonts w:ascii="Cambria Math" w:eastAsiaTheme="minorEastAsia" w:hAnsi="Cambria Math"/>
+                </w:rPr>
+                <m:t>V</m:t>
+              </m:r>
+            </m:e>
+            <m:sub>
+              <m:r>
+                <w:rPr>
+                  <w:rFonts w:ascii="Cambria Math" w:eastAsiaTheme="minorEastAsia" w:hAnsi="Cambria Math"/>
+                </w:rPr>
+                <m:t>EX</m:t>
+              </m:r>
+              <m:r>
+                <w:rPr>
+                  <w:rFonts w:ascii="Cambria Math" w:eastAsiaTheme="minorEastAsia" w:hAnsi="Cambria Math"/>
+                </w:rPr>
+                <m:t>-acumulado</m:t>
               </m:r>
             </m:sub>
           </m:sSub>
@@ -14074,39 +14286,7 @@
                 <w:rPr>
                   <w:rFonts w:ascii="Cambria Math" w:hAnsi="Cambria Math"/>
                 </w:rPr>
-                <m:t>1.05x</m:t>
-              </m:r>
-              <m:sSub>
-                <m:sSubPr>
-                  <m:ctrlPr>
-                    <w:rPr>
-                      <w:rFonts w:ascii="Cambria Math" w:hAnsi="Cambria Math"/>
-                      <w:i/>
-                    </w:rPr>
-                  </m:ctrlPr>
-                </m:sSubPr>
-                <m:e>
-                  <m:r>
-                    <w:rPr>
-                      <w:rFonts w:ascii="Cambria Math" w:hAnsi="Cambria Math"/>
-                    </w:rPr>
-                    <m:t>V</m:t>
-                  </m:r>
-                </m:e>
-                <m:sub>
-                  <m:r>
-                    <w:rPr>
-                      <w:rFonts w:ascii="Cambria Math" w:hAnsi="Cambria Math"/>
-                    </w:rPr>
-                    <m:t>nominal</m:t>
-                  </m:r>
-                </m:sub>
-              </m:sSub>
-              <m:r>
-                <w:rPr>
-                  <w:rFonts w:ascii="Cambria Math" w:hAnsi="Cambria Math"/>
-                </w:rPr>
-                <m:t>x14400</m:t>
+                <m:t>40x365</m:t>
               </m:r>
             </m:den>
           </m:f>
@@ -15259,6 +15439,7 @@
           <w:rFonts w:ascii="Gill Sans MT" w:hAnsi="Gill Sans MT"/>
           <w:b/>
         </w:rPr>
+        <w:lastRenderedPageBreak/>
         <w:t>Subíndice</w:t>
       </w:r>
     </w:p>
@@ -15428,7 +15609,6 @@
       </w:pPr>
       <w:bookmarkStart w:id="26" w:name="_Toc197895845"/>
       <w:r>
-        <w:lastRenderedPageBreak/>
         <w:t xml:space="preserve">Condición de </w:t>
       </w:r>
       <w:r>
@@ -16673,6 +16853,7 @@
               <w:jc w:val="center"/>
             </w:pPr>
             <w:r>
+              <w:lastRenderedPageBreak/>
               <w:t>Valor (%)</w:t>
             </w:r>
           </w:p>
@@ -16874,7 +17055,6 @@
           <w:rFonts w:ascii="Gill Sans MT" w:hAnsi="Gill Sans MT"/>
           <w:b/>
         </w:rPr>
-        <w:lastRenderedPageBreak/>
         <w:t xml:space="preserve">Capacitancia de </w:t>
       </w:r>
       <w:proofErr w:type="spellStart"/>
@@ -18311,6 +18491,7 @@
               <w:rPr>
                 <w:szCs w:val="16"/>
               </w:rPr>
+              <w:lastRenderedPageBreak/>
               <w:t>Valores</w:t>
             </w:r>
           </w:p>
@@ -18685,7 +18866,6 @@
               <w:rFonts w:ascii="Cambria Math" w:hAnsi="Cambria Math"/>
               <w:lang w:val="es-ES"/>
             </w:rPr>
-            <w:lastRenderedPageBreak/>
             <m:t>HI=</m:t>
           </m:r>
           <m:f>
@@ -48391,6 +48571,15 @@
 </file>
 
 <file path=customXml/item1.xml><?xml version="1.0" encoding="utf-8"?>
+<?mso-contentType ?>
+<FormTemplates xmlns="http://schemas.microsoft.com/sharepoint/v3/contenttype/forms">
+  <Display>DocumentLibraryForm</Display>
+  <Edit>DocumentLibraryForm</Edit>
+  <New>DocumentLibraryForm</New>
+</FormTemplates>
+</file>
+
+<file path=customXml/item2.xml><?xml version="1.0" encoding="utf-8"?>
 <ct:contentTypeSchema xmlns:ct="http://schemas.microsoft.com/office/2006/metadata/contentType" xmlns:ma="http://schemas.microsoft.com/office/2006/metadata/properties/metaAttributes" ct:_="" ma:_="" ma:contentTypeName="Documento" ma:contentTypeID="0x010100B0B4900E83CCD5409F5C482BFE74263A" ma:contentTypeVersion="4" ma:contentTypeDescription="Crear nuevo documento." ma:contentTypeScope="" ma:versionID="cbb295317883534d74a2bbd00f780954">
   <xsd:schema xmlns:xsd="http://www.w3.org/2001/XMLSchema" xmlns:xs="http://www.w3.org/2001/XMLSchema" xmlns:p="http://schemas.microsoft.com/office/2006/metadata/properties" xmlns:ns2="5b636ec5-9518-408d-aa5d-bdefc2e07dba" xmlns:ns3="a499ee0a-9c81-40f3-b545-25a54b76ff37" targetNamespace="http://schemas.microsoft.com/office/2006/metadata/properties" ma:root="true" ma:fieldsID="005b4673ec3baf9563579f526a95c26c" ns2:_="" ns3:_="">
     <xsd:import namespace="5b636ec5-9518-408d-aa5d-bdefc2e07dba"/>
@@ -48555,15 +48744,6 @@
 </ct:contentTypeSchema>
 </file>
 
-<file path=customXml/item2.xml><?xml version="1.0" encoding="utf-8"?>
-<?mso-contentType ?>
-<FormTemplates xmlns="http://schemas.microsoft.com/sharepoint/v3/contenttype/forms">
-  <Display>DocumentLibraryForm</Display>
-  <Edit>DocumentLibraryForm</Edit>
-  <New>DocumentLibraryForm</New>
-</FormTemplates>
-</file>
-
 <file path=customXml/item3.xml><?xml version="1.0" encoding="utf-8"?>
 <p:properties xmlns:p="http://schemas.microsoft.com/office/2006/metadata/properties" xmlns:xsi="http://www.w3.org/2001/XMLSchema-instance" xmlns:pc="http://schemas.microsoft.com/office/infopath/2007/PartnerControls">
   <documentManagement/>
@@ -48575,6 +48755,14 @@
 </file>
 
 <file path=customXml/itemProps1.xml><?xml version="1.0" encoding="utf-8"?>
+<ds:datastoreItem xmlns:ds="http://schemas.openxmlformats.org/officeDocument/2006/customXml" ds:itemID="{D13E463C-9367-4124-AF2D-ABB5ECC0DB49}">
+  <ds:schemaRefs>
+    <ds:schemaRef ds:uri="http://schemas.microsoft.com/sharepoint/v3/contenttype/forms"/>
+  </ds:schemaRefs>
+</ds:datastoreItem>
+</file>
+
+<file path=customXml/itemProps2.xml><?xml version="1.0" encoding="utf-8"?>
 <ds:datastoreItem xmlns:ds="http://schemas.openxmlformats.org/officeDocument/2006/customXml" ds:itemID="{270177B9-2760-49CA-A071-9ACDCC997B35}">
   <ds:schemaRefs>
     <ds:schemaRef ds:uri="http://schemas.microsoft.com/office/2006/metadata/contentType"/>
@@ -48593,25 +48781,25 @@
 </ds:datastoreItem>
 </file>
 
-<file path=customXml/itemProps2.xml><?xml version="1.0" encoding="utf-8"?>
-<ds:datastoreItem xmlns:ds="http://schemas.openxmlformats.org/officeDocument/2006/customXml" ds:itemID="{D13E463C-9367-4124-AF2D-ABB5ECC0DB49}">
-  <ds:schemaRefs>
-    <ds:schemaRef ds:uri="http://schemas.microsoft.com/sharepoint/v3/contenttype/forms"/>
-  </ds:schemaRefs>
-</ds:datastoreItem>
-</file>
-
 <file path=customXml/itemProps3.xml><?xml version="1.0" encoding="utf-8"?>
 <ds:datastoreItem xmlns:ds="http://schemas.openxmlformats.org/officeDocument/2006/customXml" ds:itemID="{A641B781-B148-4918-8F0E-264EAD5E10C1}">
   <ds:schemaRefs>
+    <ds:schemaRef ds:uri="http://purl.org/dc/terms/"/>
     <ds:schemaRef ds:uri="http://schemas.microsoft.com/office/2006/metadata/properties"/>
+    <ds:schemaRef ds:uri="5b636ec5-9518-408d-aa5d-bdefc2e07dba"/>
+    <ds:schemaRef ds:uri="http://schemas.microsoft.com/office/2006/documentManagement/types"/>
+    <ds:schemaRef ds:uri="http://purl.org/dc/dcmitype/"/>
+    <ds:schemaRef ds:uri="a499ee0a-9c81-40f3-b545-25a54b76ff37"/>
     <ds:schemaRef ds:uri="http://schemas.microsoft.com/office/infopath/2007/PartnerControls"/>
+    <ds:schemaRef ds:uri="http://www.w3.org/XML/1998/namespace"/>
+    <ds:schemaRef ds:uri="http://purl.org/dc/elements/1.1/"/>
+    <ds:schemaRef ds:uri="http://schemas.openxmlformats.org/package/2006/metadata/core-properties"/>
   </ds:schemaRefs>
 </ds:datastoreItem>
 </file>
 
 <file path=customXml/itemProps4.xml><?xml version="1.0" encoding="utf-8"?>
-<ds:datastoreItem xmlns:ds="http://schemas.openxmlformats.org/officeDocument/2006/customXml" ds:itemID="{CCAE6047-34BB-420F-B4DE-6D978DA7FD12}">
+<ds:datastoreItem xmlns:ds="http://schemas.openxmlformats.org/officeDocument/2006/customXml" ds:itemID="{FDE057E4-5877-4969-A200-65EC8B492BA8}">
   <ds:schemaRefs>
     <ds:schemaRef ds:uri="http://schemas.openxmlformats.org/officeDocument/2006/bibliography"/>
   </ds:schemaRefs>

</xml_diff>

<commit_message>
guardando datos antes de injertar datos reales
</commit_message>
<xml_diff>
--- a/ET- Sistema de monitoreo de condición de transformadores V2.docx
+++ b/ET- Sistema de monitoreo de condición de transformadores V2.docx
@@ -330,7 +330,7 @@
               </wp:anchor>
             </w:drawing>
           </mc:Choice>
-          <mc:Fallback xmlns:oel="http://schemas.microsoft.com/office/2019/extlst" xmlns:w16cex="http://schemas.microsoft.com/office/word/2018/wordml/cex" xmlns:w16="http://schemas.microsoft.com/office/word/2018/wordml" xmlns:w16du="http://schemas.microsoft.com/office/word/2023/wordml/word16du" xmlns:w16sdtdh="http://schemas.microsoft.com/office/word/2020/wordml/sdtdatahash" xmlns:w16sdtfl="http://schemas.microsoft.com/office/word/2024/wordml/sdtformatlock" xmlns:wp14="http://schemas.microsoft.com/office/word/2010/wordml" xmlns:a16="http://schemas.microsoft.com/office/drawing/2014/main" xmlns:asvg="http://schemas.microsoft.com/office/drawing/2016/SVG/main" xmlns:pic="http://schemas.openxmlformats.org/drawingml/2006/picture" xmlns:a14="http://schemas.microsoft.com/office/drawing/2010/main" xmlns:a="http://schemas.openxmlformats.org/drawingml/2006/main">
+          <mc:Fallback xmlns:a="http://schemas.openxmlformats.org/drawingml/2006/main" xmlns:a14="http://schemas.microsoft.com/office/drawing/2010/main" xmlns:pic="http://schemas.openxmlformats.org/drawingml/2006/picture" xmlns:asvg="http://schemas.microsoft.com/office/drawing/2016/SVG/main" xmlns:a16="http://schemas.microsoft.com/office/drawing/2014/main" xmlns:wp14="http://schemas.microsoft.com/office/word/2010/wordml" xmlns:w16sdtfl="http://schemas.microsoft.com/office/word/2024/wordml/sdtformatlock" xmlns:w16sdtdh="http://schemas.microsoft.com/office/word/2020/wordml/sdtdatahash" xmlns:w16du="http://schemas.microsoft.com/office/word/2023/wordml/word16du" xmlns:w16="http://schemas.microsoft.com/office/word/2018/wordml" xmlns:w16cex="http://schemas.microsoft.com/office/word/2018/wordml/cex" xmlns:oel="http://schemas.microsoft.com/office/2019/extlst">
             <w:pict w14:anchorId="7A5809F9">
               <v:rect id="Rectángulo 49" style="position:absolute;margin-left:425.1pt;margin-top:-716.95pt;width:115pt;height:167.25pt;z-index:251661312;visibility:visible;mso-wrap-style:square;mso-width-percent:0;mso-height-percent:0;mso-wrap-distance-left:9pt;mso-wrap-distance-top:0;mso-wrap-distance-right:9pt;mso-wrap-distance-bottom:0;mso-position-horizontal:absolute;mso-position-horizontal-relative:text;mso-position-vertical:absolute;mso-position-vertical-relative:text;mso-width-percent:0;mso-height-percent:0;mso-width-relative:page;mso-height-relative:page;v-text-anchor:top" o:spid="_x0000_s1026" fillcolor="#7ac142" stroked="f" strokecolor="#9f6" w14:anchorId="6AB66FEA" o:gfxdata="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"/>
             </w:pict>
@@ -5358,7 +5358,6 @@
                 <w:szCs w:val="16"/>
               </w:rPr>
             </w:pPr>
-            <w:bookmarkStart w:id="21" w:name="_GoBack" w:colFirst="0" w:colLast="7"/>
             <w:r>
               <w:rPr>
                 <w:szCs w:val="16"/>
@@ -5779,7 +5778,6 @@
           </w:p>
         </w:tc>
       </w:tr>
-      <w:bookmarkEnd w:id="21"/>
       <w:tr>
         <w:trPr>
           <w:trHeight w:val="256"/>
@@ -7324,14 +7322,14 @@
           <w:highlight w:val="yellow"/>
         </w:rPr>
       </w:pPr>
-      <w:bookmarkStart w:id="22" w:name="_Toc197895841"/>
+      <w:bookmarkStart w:id="21" w:name="_Toc197895841"/>
       <w:r>
         <w:rPr>
           <w:highlight w:val="yellow"/>
         </w:rPr>
         <w:t>Condición del aislamiento líquido (ACE)</w:t>
       </w:r>
-      <w:bookmarkEnd w:id="22"/>
+      <w:bookmarkEnd w:id="21"/>
     </w:p>
     <w:p>
       <w:pPr>
@@ -10127,11 +10125,11 @@
       <w:pPr>
         <w:pStyle w:val="Ttulo3"/>
       </w:pPr>
-      <w:bookmarkStart w:id="23" w:name="_Toc197895842"/>
+      <w:bookmarkStart w:id="22" w:name="_Toc197895842"/>
       <w:r>
         <w:t>Condición de aislamiento sólido (AIS)</w:t>
       </w:r>
-      <w:bookmarkEnd w:id="23"/>
+      <w:bookmarkEnd w:id="22"/>
     </w:p>
     <w:p>
       <w:pPr>
@@ -12554,11 +12552,11 @@
       <w:pPr>
         <w:pStyle w:val="Ttulo3"/>
       </w:pPr>
-      <w:bookmarkStart w:id="24" w:name="_Toc197895843"/>
+      <w:bookmarkStart w:id="23" w:name="_Toc197895843"/>
       <w:r>
         <w:t>Condición del arrollamiento (ARR)</w:t>
       </w:r>
-      <w:bookmarkEnd w:id="24"/>
+      <w:bookmarkEnd w:id="23"/>
     </w:p>
     <w:p>
       <w:pPr>
@@ -13851,11 +13849,11 @@
       <w:pPr>
         <w:pStyle w:val="Ttulo3"/>
       </w:pPr>
-      <w:bookmarkStart w:id="25" w:name="_Toc197895844"/>
+      <w:bookmarkStart w:id="24" w:name="_Toc197895844"/>
       <w:r>
         <w:t>Condición del núcleo (NUC)</w:t>
       </w:r>
-      <w:bookmarkEnd w:id="25"/>
+      <w:bookmarkEnd w:id="24"/>
     </w:p>
     <w:p>
       <w:pPr>
@@ -15571,7 +15569,6 @@
       <w:pPr>
         <w:rPr>
           <w:rFonts w:ascii="Gill Sans MT" w:hAnsi="Gill Sans MT"/>
-          <w:i/>
           <w:lang w:val="es-ES"/>
         </w:rPr>
       </w:pPr>
@@ -15580,7 +15577,7 @@
       <w:pPr>
         <w:pStyle w:val="Ttulo3"/>
       </w:pPr>
-      <w:bookmarkStart w:id="26" w:name="_Toc197895845"/>
+      <w:bookmarkStart w:id="25" w:name="_Toc197895845"/>
       <w:r>
         <w:t xml:space="preserve">Condición de </w:t>
       </w:r>
@@ -15596,7 +15593,7 @@
       <w:r>
         <w:t>)</w:t>
       </w:r>
-      <w:bookmarkEnd w:id="26"/>
+      <w:bookmarkEnd w:id="25"/>
     </w:p>
     <w:p>
       <w:pPr>
@@ -16411,11 +16408,11 @@
       <w:pPr>
         <w:pStyle w:val="Ttulo3"/>
       </w:pPr>
-      <w:bookmarkStart w:id="27" w:name="_Toc197895846"/>
+      <w:bookmarkStart w:id="26" w:name="_Toc197895846"/>
       <w:r>
         <w:t>Condición de bushing (BUS)</w:t>
       </w:r>
-      <w:bookmarkEnd w:id="27"/>
+      <w:bookmarkEnd w:id="26"/>
     </w:p>
     <w:p>
       <w:pPr>
@@ -18152,6 +18149,8 @@
           <w:b/>
         </w:rPr>
       </w:pPr>
+      <w:bookmarkStart w:id="27" w:name="_GoBack"/>
+      <w:bookmarkEnd w:id="27"/>
     </w:p>
     <w:p>
       <w:pPr>
@@ -48544,6 +48543,15 @@
 </file>
 
 <file path=customXml/item1.xml><?xml version="1.0" encoding="utf-8"?>
+<?mso-contentType ?>
+<FormTemplates xmlns="http://schemas.microsoft.com/sharepoint/v3/contenttype/forms">
+  <Display>DocumentLibraryForm</Display>
+  <Edit>DocumentLibraryForm</Edit>
+  <New>DocumentLibraryForm</New>
+</FormTemplates>
+</file>
+
+<file path=customXml/item2.xml><?xml version="1.0" encoding="utf-8"?>
 <ct:contentTypeSchema xmlns:ct="http://schemas.microsoft.com/office/2006/metadata/contentType" xmlns:ma="http://schemas.microsoft.com/office/2006/metadata/properties/metaAttributes" ct:_="" ma:_="" ma:contentTypeName="Documento" ma:contentTypeID="0x010100B0B4900E83CCD5409F5C482BFE74263A" ma:contentTypeVersion="4" ma:contentTypeDescription="Crear nuevo documento." ma:contentTypeScope="" ma:versionID="cbb295317883534d74a2bbd00f780954">
   <xsd:schema xmlns:xsd="http://www.w3.org/2001/XMLSchema" xmlns:xs="http://www.w3.org/2001/XMLSchema" xmlns:p="http://schemas.microsoft.com/office/2006/metadata/properties" xmlns:ns2="5b636ec5-9518-408d-aa5d-bdefc2e07dba" xmlns:ns3="a499ee0a-9c81-40f3-b545-25a54b76ff37" targetNamespace="http://schemas.microsoft.com/office/2006/metadata/properties" ma:root="true" ma:fieldsID="005b4673ec3baf9563579f526a95c26c" ns2:_="" ns3:_="">
     <xsd:import namespace="5b636ec5-9518-408d-aa5d-bdefc2e07dba"/>
@@ -48708,15 +48716,6 @@
 </ct:contentTypeSchema>
 </file>
 
-<file path=customXml/item2.xml><?xml version="1.0" encoding="utf-8"?>
-<?mso-contentType ?>
-<FormTemplates xmlns="http://schemas.microsoft.com/sharepoint/v3/contenttype/forms">
-  <Display>DocumentLibraryForm</Display>
-  <Edit>DocumentLibraryForm</Edit>
-  <New>DocumentLibraryForm</New>
-</FormTemplates>
-</file>
-
 <file path=customXml/item3.xml><?xml version="1.0" encoding="utf-8"?>
 <p:properties xmlns:p="http://schemas.microsoft.com/office/2006/metadata/properties" xmlns:xsi="http://www.w3.org/2001/XMLSchema-instance" xmlns:pc="http://schemas.microsoft.com/office/infopath/2007/PartnerControls">
   <documentManagement/>
@@ -48728,6 +48727,14 @@
 </file>
 
 <file path=customXml/itemProps1.xml><?xml version="1.0" encoding="utf-8"?>
+<ds:datastoreItem xmlns:ds="http://schemas.openxmlformats.org/officeDocument/2006/customXml" ds:itemID="{D13E463C-9367-4124-AF2D-ABB5ECC0DB49}">
+  <ds:schemaRefs>
+    <ds:schemaRef ds:uri="http://schemas.microsoft.com/sharepoint/v3/contenttype/forms"/>
+  </ds:schemaRefs>
+</ds:datastoreItem>
+</file>
+
+<file path=customXml/itemProps2.xml><?xml version="1.0" encoding="utf-8"?>
 <ds:datastoreItem xmlns:ds="http://schemas.openxmlformats.org/officeDocument/2006/customXml" ds:itemID="{270177B9-2760-49CA-A071-9ACDCC997B35}">
   <ds:schemaRefs>
     <ds:schemaRef ds:uri="http://schemas.microsoft.com/office/2006/metadata/contentType"/>
@@ -48746,33 +48753,25 @@
 </ds:datastoreItem>
 </file>
 
-<file path=customXml/itemProps2.xml><?xml version="1.0" encoding="utf-8"?>
-<ds:datastoreItem xmlns:ds="http://schemas.openxmlformats.org/officeDocument/2006/customXml" ds:itemID="{D13E463C-9367-4124-AF2D-ABB5ECC0DB49}">
-  <ds:schemaRefs>
-    <ds:schemaRef ds:uri="http://schemas.microsoft.com/sharepoint/v3/contenttype/forms"/>
-  </ds:schemaRefs>
-</ds:datastoreItem>
-</file>
-
 <file path=customXml/itemProps3.xml><?xml version="1.0" encoding="utf-8"?>
 <ds:datastoreItem xmlns:ds="http://schemas.openxmlformats.org/officeDocument/2006/customXml" ds:itemID="{A641B781-B148-4918-8F0E-264EAD5E10C1}">
   <ds:schemaRefs>
-    <ds:schemaRef ds:uri="http://schemas.openxmlformats.org/package/2006/metadata/core-properties"/>
+    <ds:schemaRef ds:uri="a499ee0a-9c81-40f3-b545-25a54b76ff37"/>
+    <ds:schemaRef ds:uri="http://purl.org/dc/elements/1.1/"/>
+    <ds:schemaRef ds:uri="http://schemas.microsoft.com/office/2006/metadata/properties"/>
+    <ds:schemaRef ds:uri="http://purl.org/dc/dcmitype/"/>
+    <ds:schemaRef ds:uri="http://www.w3.org/XML/1998/namespace"/>
+    <ds:schemaRef ds:uri="http://purl.org/dc/terms/"/>
+    <ds:schemaRef ds:uri="5b636ec5-9518-408d-aa5d-bdefc2e07dba"/>
     <ds:schemaRef ds:uri="http://schemas.microsoft.com/office/2006/documentManagement/types"/>
     <ds:schemaRef ds:uri="http://schemas.microsoft.com/office/infopath/2007/PartnerControls"/>
-    <ds:schemaRef ds:uri="http://purl.org/dc/dcmitype/"/>
-    <ds:schemaRef ds:uri="http://purl.org/dc/elements/1.1/"/>
-    <ds:schemaRef ds:uri="http://schemas.microsoft.com/office/2006/metadata/properties"/>
-    <ds:schemaRef ds:uri="http://purl.org/dc/terms/"/>
-    <ds:schemaRef ds:uri="http://www.w3.org/XML/1998/namespace"/>
-    <ds:schemaRef ds:uri="a499ee0a-9c81-40f3-b545-25a54b76ff37"/>
-    <ds:schemaRef ds:uri="5b636ec5-9518-408d-aa5d-bdefc2e07dba"/>
+    <ds:schemaRef ds:uri="http://schemas.openxmlformats.org/package/2006/metadata/core-properties"/>
   </ds:schemaRefs>
 </ds:datastoreItem>
 </file>
 
 <file path=customXml/itemProps4.xml><?xml version="1.0" encoding="utf-8"?>
-<ds:datastoreItem xmlns:ds="http://schemas.openxmlformats.org/officeDocument/2006/customXml" ds:itemID="{2E2DE722-BB5F-48B3-9A45-595476D68A9B}">
+<ds:datastoreItem xmlns:ds="http://schemas.openxmlformats.org/officeDocument/2006/customXml" ds:itemID="{77808169-4CE5-404B-9EB7-6CD8F3C96586}">
   <ds:schemaRefs>
     <ds:schemaRef ds:uri="http://schemas.openxmlformats.org/officeDocument/2006/bibliography"/>
   </ds:schemaRefs>

</xml_diff>

<commit_message>
antes de rellenar <sub-subíndices>
</commit_message>
<xml_diff>
--- a/ET- Sistema de monitoreo de condición de transformadores V2.docx
+++ b/ET- Sistema de monitoreo de condición de transformadores V2.docx
@@ -330,7 +330,7 @@
               </wp:anchor>
             </w:drawing>
           </mc:Choice>
-          <mc:Fallback xmlns:a="http://schemas.openxmlformats.org/drawingml/2006/main" xmlns:a14="http://schemas.microsoft.com/office/drawing/2010/main" xmlns:pic="http://schemas.openxmlformats.org/drawingml/2006/picture" xmlns:asvg="http://schemas.microsoft.com/office/drawing/2016/SVG/main" xmlns:a16="http://schemas.microsoft.com/office/drawing/2014/main" xmlns:wp14="http://schemas.microsoft.com/office/word/2010/wordml" xmlns:w16sdtfl="http://schemas.microsoft.com/office/word/2024/wordml/sdtformatlock" xmlns:w16sdtdh="http://schemas.microsoft.com/office/word/2020/wordml/sdtdatahash" xmlns:w16du="http://schemas.microsoft.com/office/word/2023/wordml/word16du" xmlns:w16="http://schemas.microsoft.com/office/word/2018/wordml" xmlns:w16cex="http://schemas.microsoft.com/office/word/2018/wordml/cex" xmlns:oel="http://schemas.microsoft.com/office/2019/extlst">
+          <mc:Fallback xmlns:oel="http://schemas.microsoft.com/office/2019/extlst" xmlns:w16cex="http://schemas.microsoft.com/office/word/2018/wordml/cex" xmlns:w16="http://schemas.microsoft.com/office/word/2018/wordml" xmlns:w16du="http://schemas.microsoft.com/office/word/2023/wordml/word16du" xmlns:w16sdtdh="http://schemas.microsoft.com/office/word/2020/wordml/sdtdatahash" xmlns:w16sdtfl="http://schemas.microsoft.com/office/word/2024/wordml/sdtformatlock" xmlns:wp14="http://schemas.microsoft.com/office/word/2010/wordml" xmlns:a16="http://schemas.microsoft.com/office/drawing/2014/main" xmlns:asvg="http://schemas.microsoft.com/office/drawing/2016/SVG/main" xmlns:pic="http://schemas.openxmlformats.org/drawingml/2006/picture" xmlns:a14="http://schemas.microsoft.com/office/drawing/2010/main" xmlns:a="http://schemas.openxmlformats.org/drawingml/2006/main">
             <w:pict w14:anchorId="7A5809F9">
               <v:rect id="Rectángulo 49" style="position:absolute;margin-left:425.1pt;margin-top:-716.95pt;width:115pt;height:167.25pt;z-index:251661312;visibility:visible;mso-wrap-style:square;mso-width-percent:0;mso-height-percent:0;mso-wrap-distance-left:9pt;mso-wrap-distance-top:0;mso-wrap-distance-right:9pt;mso-wrap-distance-bottom:0;mso-position-horizontal:absolute;mso-position-horizontal-relative:text;mso-position-vertical:absolute;mso-position-vertical-relative:text;mso-width-percent:0;mso-height-percent:0;mso-width-relative:page;mso-height-relative:page;v-text-anchor:top" o:spid="_x0000_s1026" fillcolor="#7ac142" stroked="f" strokecolor="#9f6" w14:anchorId="6AB66FEA" o:gfxdata="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"/>
             </w:pict>
@@ -10723,7 +10723,6 @@
           <w:lang w:val="es-ES"/>
         </w:rPr>
       </w:pPr>
-      <w:bookmarkStart w:id="23" w:name="_GoBack"/>
       <w:r>
         <w:rPr>
           <w:rFonts w:ascii="Gill Sans MT" w:hAnsi="Gill Sans MT"/>
@@ -11093,7 +11092,6 @@
         </w:tc>
       </w:tr>
     </w:tbl>
-    <w:bookmarkEnd w:id="23"/>
     <w:p>
       <w:pPr>
         <w:jc w:val="center"/>
@@ -12554,11 +12552,11 @@
       <w:pPr>
         <w:pStyle w:val="Ttulo3"/>
       </w:pPr>
-      <w:bookmarkStart w:id="24" w:name="_Toc197895843"/>
+      <w:bookmarkStart w:id="23" w:name="_Toc197895843"/>
       <w:r>
         <w:t>Condición del arrollamiento (ARR)</w:t>
       </w:r>
-      <w:bookmarkEnd w:id="24"/>
+      <w:bookmarkEnd w:id="23"/>
     </w:p>
     <w:p>
       <w:pPr>
@@ -13868,11 +13866,11 @@
       <w:pPr>
         <w:pStyle w:val="Ttulo3"/>
       </w:pPr>
-      <w:bookmarkStart w:id="25" w:name="_Toc197895844"/>
+      <w:bookmarkStart w:id="24" w:name="_Toc197895844"/>
       <w:r>
         <w:t>Condición del núcleo (NUC)</w:t>
       </w:r>
-      <w:bookmarkEnd w:id="25"/>
+      <w:bookmarkEnd w:id="24"/>
     </w:p>
     <w:p>
       <w:pPr>
@@ -15604,7 +15602,7 @@
       <w:pPr>
         <w:pStyle w:val="Ttulo3"/>
       </w:pPr>
-      <w:bookmarkStart w:id="26" w:name="_Toc197895845"/>
+      <w:bookmarkStart w:id="25" w:name="_Toc197895845"/>
       <w:r>
         <w:lastRenderedPageBreak/>
         <w:t xml:space="preserve">Condición de </w:t>
@@ -15621,7 +15619,7 @@
       <w:r>
         <w:t>)</w:t>
       </w:r>
-      <w:bookmarkEnd w:id="26"/>
+      <w:bookmarkEnd w:id="25"/>
     </w:p>
     <w:p>
       <w:pPr>
@@ -16435,11 +16433,11 @@
       <w:pPr>
         <w:pStyle w:val="Ttulo3"/>
       </w:pPr>
-      <w:bookmarkStart w:id="27" w:name="_Toc197895846"/>
+      <w:bookmarkStart w:id="26" w:name="_Toc197895846"/>
       <w:r>
         <w:t>Condición de bushing (BUS)</w:t>
       </w:r>
-      <w:bookmarkEnd w:id="27"/>
+      <w:bookmarkEnd w:id="26"/>
     </w:p>
     <w:p>
       <w:pPr>
@@ -18405,11 +18403,11 @@
       <w:pPr>
         <w:pStyle w:val="Ttulo3"/>
       </w:pPr>
-      <w:bookmarkStart w:id="28" w:name="_Toc197895847"/>
+      <w:bookmarkStart w:id="27" w:name="_Toc197895847"/>
       <w:r>
         <w:t>Índice de salud del transformador</w:t>
       </w:r>
-      <w:bookmarkEnd w:id="28"/>
+      <w:bookmarkEnd w:id="27"/>
     </w:p>
     <w:p>
       <w:pPr>
@@ -18898,24 +18896,6 @@
     </w:p>
     <w:p>
       <w:pPr>
-        <w:pStyle w:val="1-DocText"/>
-        <w:spacing w:after="0"/>
-        <w:rPr>
-          <w:lang w:val="es-ES"/>
-        </w:rPr>
-      </w:pPr>
-    </w:p>
-    <w:p>
-      <w:pPr>
-        <w:pStyle w:val="1-DocText"/>
-        <w:spacing w:after="0"/>
-        <w:rPr>
-          <w:lang w:val="es-ES"/>
-        </w:rPr>
-      </w:pPr>
-    </w:p>
-    <w:p>
-      <w:pPr>
         <w:pStyle w:val="Ttulo2"/>
         <w:ind w:left="720" w:hanging="720"/>
         <w:rPr>
@@ -18926,53 +18906,54 @@
         <w:rPr>
           <w:lang w:val="es-PE"/>
         </w:rPr>
+        <w:lastRenderedPageBreak/>
         <w:t> </w:t>
       </w:r>
-      <w:bookmarkStart w:id="29" w:name="_Toc197895848"/>
+      <w:bookmarkStart w:id="28" w:name="_Toc197895848"/>
       <w:r>
         <w:rPr>
           <w:lang w:val="es-PE"/>
         </w:rPr>
         <w:t>Módulos Funcionales de la Plataforma Web</w:t>
       </w:r>
+      <w:bookmarkEnd w:id="28"/>
+    </w:p>
+    <w:p/>
+    <w:p>
+      <w:pPr>
+        <w:jc w:val="both"/>
+        <w:rPr>
+          <w:rFonts w:ascii="Gill Sans MT" w:hAnsi="Gill Sans MT"/>
+        </w:rPr>
+      </w:pPr>
+      <w:r>
+        <w:rPr>
+          <w:rFonts w:ascii="Gill Sans MT" w:hAnsi="Gill Sans MT"/>
+        </w:rPr>
+        <w:t xml:space="preserve">La plataforma web se estructurará en los siguientes módulos funcionales, cada uno diseñado para cumplir con los objetivos de digitalización, automatización, centralización, cálculo, visualización, generación de reportes/alertas y trazabilidad establecidos en la </w:t>
+      </w:r>
+      <w:r>
+        <w:rPr>
+          <w:rFonts w:ascii="Gill Sans MT" w:hAnsi="Gill Sans MT"/>
+        </w:rPr>
+        <w:t>EETT</w:t>
+      </w:r>
+      <w:r>
+        <w:rPr>
+          <w:rFonts w:ascii="Gill Sans MT" w:hAnsi="Gill Sans MT"/>
+        </w:rPr>
+        <w:t>.</w:t>
+      </w:r>
+    </w:p>
+    <w:p>
+      <w:pPr>
+        <w:pStyle w:val="Ttulo3"/>
+      </w:pPr>
+      <w:bookmarkStart w:id="29" w:name="_Toc197895849"/>
+      <w:r>
+        <w:t>Módulo de Gestión de Usuarios</w:t>
+      </w:r>
       <w:bookmarkEnd w:id="29"/>
-    </w:p>
-    <w:p/>
-    <w:p>
-      <w:pPr>
-        <w:jc w:val="both"/>
-        <w:rPr>
-          <w:rFonts w:ascii="Gill Sans MT" w:hAnsi="Gill Sans MT"/>
-        </w:rPr>
-      </w:pPr>
-      <w:r>
-        <w:rPr>
-          <w:rFonts w:ascii="Gill Sans MT" w:hAnsi="Gill Sans MT"/>
-        </w:rPr>
-        <w:t xml:space="preserve">La plataforma web se estructurará en los siguientes módulos funcionales, cada uno diseñado para cumplir con los objetivos de digitalización, automatización, centralización, cálculo, visualización, generación de reportes/alertas y trazabilidad establecidos en la </w:t>
-      </w:r>
-      <w:r>
-        <w:rPr>
-          <w:rFonts w:ascii="Gill Sans MT" w:hAnsi="Gill Sans MT"/>
-        </w:rPr>
-        <w:t>EETT</w:t>
-      </w:r>
-      <w:r>
-        <w:rPr>
-          <w:rFonts w:ascii="Gill Sans MT" w:hAnsi="Gill Sans MT"/>
-        </w:rPr>
-        <w:t>.</w:t>
-      </w:r>
-    </w:p>
-    <w:p>
-      <w:pPr>
-        <w:pStyle w:val="Ttulo3"/>
-      </w:pPr>
-      <w:bookmarkStart w:id="30" w:name="_Toc197895849"/>
-      <w:r>
-        <w:t>Módulo de Gestión de Usuarios</w:t>
-      </w:r>
-      <w:bookmarkEnd w:id="30"/>
     </w:p>
     <w:p/>
     <w:p>
@@ -19205,6 +19186,7 @@
         <w:rPr>
           <w:rFonts w:ascii="Gill Sans MT" w:hAnsi="Gill Sans MT"/>
         </w:rPr>
+        <w:lastRenderedPageBreak/>
         <w:t>Inicio de Sesión:</w:t>
       </w:r>
     </w:p>
@@ -19881,20 +19863,20 @@
         <w:rPr>
           <w:rFonts w:ascii="Gill Sans MT" w:hAnsi="Gill Sans MT"/>
         </w:rPr>
+        <w:t>Historial de Actividad del Usuario: Acceso a un log de las acciones principales realizadas por el propio usuario dentro de la plataforma (visible según permisos)</w:t>
+      </w:r>
+    </w:p>
+    <w:p/>
+    <w:p>
+      <w:pPr>
+        <w:pStyle w:val="Ttulo3"/>
+      </w:pPr>
+      <w:bookmarkStart w:id="30" w:name="_Toc197895850"/>
+      <w:r>
         <w:lastRenderedPageBreak/>
-        <w:t>Historial de Actividad del Usuario: Acceso a un log de las acciones principales realizadas por el propio usuario dentro de la plataforma (visible según permisos)</w:t>
-      </w:r>
-    </w:p>
-    <w:p/>
-    <w:p>
-      <w:pPr>
-        <w:pStyle w:val="Ttulo3"/>
-      </w:pPr>
-      <w:bookmarkStart w:id="31" w:name="_Toc197895850"/>
-      <w:r>
         <w:t>Módulo de Gestión de Transformadores</w:t>
       </w:r>
-      <w:bookmarkEnd w:id="31"/>
+      <w:bookmarkEnd w:id="30"/>
     </w:p>
     <w:p/>
     <w:p>
@@ -20302,14 +20284,7 @@
         <w:rPr>
           <w:rFonts w:ascii="Gill Sans MT" w:hAnsi="Gill Sans MT"/>
         </w:rPr>
-        <w:t xml:space="preserve">, relación de </w:t>
-      </w:r>
-      <w:r>
-        <w:rPr>
-          <w:rFonts w:ascii="Gill Sans MT" w:hAnsi="Gill Sans MT"/>
-        </w:rPr>
-        <w:lastRenderedPageBreak/>
-        <w:t>transformación, comentarios,</w:t>
+        <w:t>, relación de transformación, comentarios,</w:t>
       </w:r>
       <w:r>
         <w:rPr>
@@ -20369,6 +20344,7 @@
         <w:rPr>
           <w:rFonts w:ascii="Gill Sans MT" w:hAnsi="Gill Sans MT"/>
         </w:rPr>
+        <w:lastRenderedPageBreak/>
         <w:t>Datos</w:t>
       </w:r>
       <w:r>
@@ -21389,6 +21365,60 @@
     </w:p>
     <w:p>
       <w:pPr>
+        <w:ind w:left="-993" w:right="-988"/>
+        <w:jc w:val="both"/>
+        <w:rPr>
+          <w:noProof/>
+        </w:rPr>
+      </w:pPr>
+    </w:p>
+    <w:p>
+      <w:pPr>
+        <w:ind w:left="-993" w:right="-988"/>
+        <w:jc w:val="both"/>
+        <w:rPr>
+          <w:noProof/>
+        </w:rPr>
+      </w:pPr>
+    </w:p>
+    <w:p>
+      <w:pPr>
+        <w:ind w:left="-993" w:right="-988"/>
+        <w:jc w:val="both"/>
+        <w:rPr>
+          <w:noProof/>
+        </w:rPr>
+      </w:pPr>
+    </w:p>
+    <w:p>
+      <w:pPr>
+        <w:ind w:left="-993" w:right="-988"/>
+        <w:jc w:val="both"/>
+        <w:rPr>
+          <w:noProof/>
+        </w:rPr>
+      </w:pPr>
+    </w:p>
+    <w:p>
+      <w:pPr>
+        <w:ind w:left="-993" w:right="-988"/>
+        <w:jc w:val="both"/>
+        <w:rPr>
+          <w:noProof/>
+        </w:rPr>
+      </w:pPr>
+    </w:p>
+    <w:p>
+      <w:pPr>
+        <w:ind w:left="-993" w:right="-988"/>
+        <w:jc w:val="both"/>
+        <w:rPr>
+          <w:noProof/>
+        </w:rPr>
+      </w:pPr>
+    </w:p>
+    <w:p>
+      <w:pPr>
         <w:jc w:val="center"/>
         <w:rPr>
           <w:rFonts w:ascii="Gill Sans MT" w:hAnsi="Gill Sans MT"/>
@@ -21402,6 +21432,7 @@
           <w:sz w:val="20"/>
           <w:szCs w:val="20"/>
         </w:rPr>
+        <w:lastRenderedPageBreak/>
         <w:t xml:space="preserve">Figura 4. </w:t>
       </w:r>
       <w:r>
@@ -21432,7 +21463,6 @@
         <w:rPr>
           <w:noProof/>
         </w:rPr>
-        <w:lastRenderedPageBreak/>
         <w:drawing>
           <wp:inline distT="0" distB="0" distL="0" distR="0" wp14:anchorId="0C9C5DE7" wp14:editId="25565166">
             <wp:extent cx="4325815" cy="3626105"/>
@@ -21585,6 +21615,7 @@
           <w:sz w:val="20"/>
           <w:szCs w:val="20"/>
         </w:rPr>
+        <w:lastRenderedPageBreak/>
         <w:t xml:space="preserve">Figura </w:t>
       </w:r>
       <w:r>
@@ -21633,7 +21664,6 @@
         <w:rPr>
           <w:noProof/>
         </w:rPr>
-        <w:lastRenderedPageBreak/>
         <w:drawing>
           <wp:inline distT="0" distB="0" distL="0" distR="0" wp14:anchorId="36887401" wp14:editId="10CBE375">
             <wp:extent cx="3860407" cy="3622431"/>
@@ -22539,11 +22569,11 @@
       <w:pPr>
         <w:pStyle w:val="Ttulo3"/>
       </w:pPr>
-      <w:bookmarkStart w:id="32" w:name="_Toc197895851"/>
+      <w:bookmarkStart w:id="31" w:name="_Toc197895851"/>
       <w:r>
         <w:t>Módulo de Ingreso de Datos Técnicos</w:t>
       </w:r>
-      <w:bookmarkEnd w:id="32"/>
+      <w:bookmarkEnd w:id="31"/>
     </w:p>
     <w:p/>
     <w:p>
@@ -23194,11 +23224,11 @@
       <w:pPr>
         <w:pStyle w:val="Ttulo3"/>
       </w:pPr>
-      <w:bookmarkStart w:id="33" w:name="_Toc197895852"/>
+      <w:bookmarkStart w:id="32" w:name="_Toc197895852"/>
       <w:r>
         <w:t>Módulo de Cálculo del Índice de Salud (HI)</w:t>
       </w:r>
-      <w:bookmarkEnd w:id="33"/>
+      <w:bookmarkEnd w:id="32"/>
     </w:p>
     <w:p/>
     <w:p>
@@ -23838,11 +23868,11 @@
       <w:pPr>
         <w:pStyle w:val="Ttulo3"/>
       </w:pPr>
-      <w:bookmarkStart w:id="34" w:name="_Toc197895853"/>
+      <w:bookmarkStart w:id="33" w:name="_Toc197895853"/>
       <w:r>
         <w:t>Módulo de Visualización y Reportes</w:t>
       </w:r>
-      <w:bookmarkEnd w:id="34"/>
+      <w:bookmarkEnd w:id="33"/>
     </w:p>
     <w:p/>
     <w:p>
@@ -24695,11 +24725,11 @@
       <w:pPr>
         <w:pStyle w:val="Ttulo3"/>
       </w:pPr>
-      <w:bookmarkStart w:id="35" w:name="_Toc197895854"/>
+      <w:bookmarkStart w:id="34" w:name="_Toc197895854"/>
       <w:r>
         <w:t>Módulo de Alertas y Notificaciones</w:t>
       </w:r>
-      <w:bookmarkEnd w:id="35"/>
+      <w:bookmarkEnd w:id="34"/>
     </w:p>
     <w:p/>
     <w:p>
@@ -25317,11 +25347,11 @@
       <w:pPr>
         <w:pStyle w:val="Ttulo3"/>
       </w:pPr>
-      <w:bookmarkStart w:id="36" w:name="_Toc197895855"/>
+      <w:bookmarkStart w:id="35" w:name="_Toc197895855"/>
       <w:r>
         <w:t>Módulo de Administración del Sistema</w:t>
       </w:r>
-      <w:bookmarkEnd w:id="36"/>
+      <w:bookmarkEnd w:id="35"/>
     </w:p>
     <w:p/>
     <w:bookmarkEnd w:id="17"/>
@@ -26308,20 +26338,20 @@
           <w:lang w:val="es-PE"/>
         </w:rPr>
       </w:pPr>
-      <w:bookmarkStart w:id="37" w:name="_Toc120871710"/>
-      <w:bookmarkStart w:id="38" w:name="_Toc120896465"/>
-      <w:bookmarkStart w:id="39" w:name="_Toc135729126"/>
-      <w:bookmarkStart w:id="40" w:name="_Toc197895856"/>
+      <w:bookmarkStart w:id="36" w:name="_Toc120871710"/>
+      <w:bookmarkStart w:id="37" w:name="_Toc120896465"/>
+      <w:bookmarkStart w:id="38" w:name="_Toc135729126"/>
+      <w:bookmarkStart w:id="39" w:name="_Toc197895856"/>
       <w:r>
         <w:rPr>
           <w:lang w:val="es-PE"/>
         </w:rPr>
         <w:t>GESTION DEL CAMBIO</w:t>
       </w:r>
+      <w:bookmarkEnd w:id="36"/>
       <w:bookmarkEnd w:id="37"/>
       <w:bookmarkEnd w:id="38"/>
       <w:bookmarkEnd w:id="39"/>
-      <w:bookmarkEnd w:id="40"/>
     </w:p>
     <w:p/>
     <w:p>
@@ -26848,20 +26878,20 @@
           <w:lang w:val="es-PE"/>
         </w:rPr>
       </w:pPr>
-      <w:bookmarkStart w:id="41" w:name="_Toc120871733"/>
-      <w:bookmarkStart w:id="42" w:name="_Toc120896489"/>
-      <w:bookmarkStart w:id="43" w:name="_Toc135729127"/>
-      <w:bookmarkStart w:id="44" w:name="_Toc197895857"/>
+      <w:bookmarkStart w:id="40" w:name="_Toc120871733"/>
+      <w:bookmarkStart w:id="41" w:name="_Toc120896489"/>
+      <w:bookmarkStart w:id="42" w:name="_Toc135729127"/>
+      <w:bookmarkStart w:id="43" w:name="_Toc197895857"/>
       <w:r>
         <w:rPr>
           <w:lang w:val="es-PE"/>
         </w:rPr>
         <w:t>PLAN DE PRUEBAS</w:t>
       </w:r>
+      <w:bookmarkEnd w:id="40"/>
       <w:bookmarkEnd w:id="41"/>
       <w:bookmarkEnd w:id="42"/>
       <w:bookmarkEnd w:id="43"/>
-      <w:bookmarkEnd w:id="44"/>
     </w:p>
     <w:p/>
     <w:p>
@@ -27251,16 +27281,16 @@
           <w:lang w:val="es-PE"/>
         </w:rPr>
       </w:pPr>
-      <w:bookmarkStart w:id="45" w:name="_Toc135729128"/>
-      <w:bookmarkStart w:id="46" w:name="_Toc197895858"/>
+      <w:bookmarkStart w:id="44" w:name="_Toc135729128"/>
+      <w:bookmarkStart w:id="45" w:name="_Toc197895858"/>
       <w:r>
         <w:rPr>
           <w:lang w:val="es-PE"/>
         </w:rPr>
         <w:t>TRANSFERENCIA DE CONOCIMIENTO</w:t>
       </w:r>
+      <w:bookmarkEnd w:id="44"/>
       <w:bookmarkEnd w:id="45"/>
-      <w:bookmarkEnd w:id="46"/>
     </w:p>
     <w:p/>
     <w:p>
@@ -27532,20 +27562,20 @@
           <w:lang w:val="es-PE"/>
         </w:rPr>
       </w:pPr>
-      <w:bookmarkStart w:id="47" w:name="_Toc120871723"/>
-      <w:bookmarkStart w:id="48" w:name="_Toc120896478"/>
-      <w:bookmarkStart w:id="49" w:name="_Toc135729129"/>
-      <w:bookmarkStart w:id="50" w:name="_Toc197895859"/>
+      <w:bookmarkStart w:id="46" w:name="_Toc120871723"/>
+      <w:bookmarkStart w:id="47" w:name="_Toc120896478"/>
+      <w:bookmarkStart w:id="48" w:name="_Toc135729129"/>
+      <w:bookmarkStart w:id="49" w:name="_Toc197895859"/>
       <w:r>
         <w:rPr>
           <w:lang w:val="es-PE"/>
         </w:rPr>
         <w:t>DOCUMENTACIÓN</w:t>
       </w:r>
+      <w:bookmarkEnd w:id="46"/>
       <w:bookmarkEnd w:id="47"/>
       <w:bookmarkEnd w:id="48"/>
       <w:bookmarkEnd w:id="49"/>
-      <w:bookmarkEnd w:id="50"/>
     </w:p>
     <w:p/>
     <w:p>
@@ -28459,17 +28489,17 @@
       <w:pPr>
         <w:pStyle w:val="Ttulo1"/>
       </w:pPr>
-      <w:bookmarkStart w:id="51" w:name="_Toc119250523"/>
-      <w:bookmarkStart w:id="52" w:name="_Toc120871724"/>
-      <w:bookmarkStart w:id="53" w:name="_Toc120896479"/>
-      <w:bookmarkStart w:id="54" w:name="_Toc197895860"/>
+      <w:bookmarkStart w:id="50" w:name="_Toc119250523"/>
+      <w:bookmarkStart w:id="51" w:name="_Toc120871724"/>
+      <w:bookmarkStart w:id="52" w:name="_Toc120896479"/>
+      <w:bookmarkStart w:id="53" w:name="_Toc197895860"/>
+      <w:bookmarkEnd w:id="50"/>
+      <w:r>
+        <w:t>Requisitos Tecnológicos</w:t>
+      </w:r>
       <w:bookmarkEnd w:id="51"/>
-      <w:r>
-        <w:t>Requisitos Tecnológicos</w:t>
-      </w:r>
       <w:bookmarkEnd w:id="52"/>
       <w:bookmarkEnd w:id="53"/>
-      <w:bookmarkEnd w:id="54"/>
     </w:p>
     <w:p>
       <w:pPr>
@@ -28582,18 +28612,18 @@
           <w:lang w:val="es-PE"/>
         </w:rPr>
       </w:pPr>
-      <w:bookmarkStart w:id="55" w:name="_Toc120871725"/>
-      <w:bookmarkStart w:id="56" w:name="_Toc120896480"/>
-      <w:bookmarkStart w:id="57" w:name="_Toc197895861"/>
+      <w:bookmarkStart w:id="54" w:name="_Toc120871725"/>
+      <w:bookmarkStart w:id="55" w:name="_Toc120896480"/>
+      <w:bookmarkStart w:id="56" w:name="_Toc197895861"/>
       <w:r>
         <w:rPr>
           <w:lang w:val="es-PE"/>
         </w:rPr>
         <w:t>NIVEL DE SERVICIO (SLA)</w:t>
       </w:r>
+      <w:bookmarkEnd w:id="54"/>
       <w:bookmarkEnd w:id="55"/>
       <w:bookmarkEnd w:id="56"/>
-      <w:bookmarkEnd w:id="57"/>
     </w:p>
     <w:p/>
     <w:p>
@@ -29328,9 +29358,9 @@
           <w:lang w:val="es-PE"/>
         </w:rPr>
       </w:pPr>
-      <w:bookmarkStart w:id="58" w:name="_Toc120871726"/>
-      <w:bookmarkStart w:id="59" w:name="_Toc120896481"/>
-      <w:bookmarkStart w:id="60" w:name="_Toc197895862"/>
+      <w:bookmarkStart w:id="57" w:name="_Toc120871726"/>
+      <w:bookmarkStart w:id="58" w:name="_Toc120896481"/>
+      <w:bookmarkStart w:id="59" w:name="_Toc197895862"/>
       <w:r>
         <w:rPr>
           <w:lang w:val="es-PE"/>
@@ -29338,9 +29368,9 @@
         <w:lastRenderedPageBreak/>
         <w:t>SEGURIDAD DE LA SOLUCIÓN</w:t>
       </w:r>
+      <w:bookmarkEnd w:id="57"/>
       <w:bookmarkEnd w:id="58"/>
       <w:bookmarkEnd w:id="59"/>
-      <w:bookmarkEnd w:id="60"/>
     </w:p>
     <w:p/>
     <w:p>
@@ -29489,18 +29519,18 @@
           <w:lang w:val="es-PE"/>
         </w:rPr>
       </w:pPr>
-      <w:bookmarkStart w:id="61" w:name="_Toc120871727"/>
-      <w:bookmarkStart w:id="62" w:name="_Toc120896482"/>
-      <w:bookmarkStart w:id="63" w:name="_Toc197895863"/>
+      <w:bookmarkStart w:id="60" w:name="_Toc120871727"/>
+      <w:bookmarkStart w:id="61" w:name="_Toc120896482"/>
+      <w:bookmarkStart w:id="62" w:name="_Toc197895863"/>
       <w:r>
         <w:rPr>
           <w:lang w:val="es-PE"/>
         </w:rPr>
         <w:t>RESPALDO DE LA INFORMACIÓN</w:t>
       </w:r>
+      <w:bookmarkEnd w:id="60"/>
       <w:bookmarkEnd w:id="61"/>
       <w:bookmarkEnd w:id="62"/>
-      <w:bookmarkEnd w:id="63"/>
     </w:p>
     <w:p/>
     <w:p>
@@ -29651,18 +29681,18 @@
           <w:lang w:val="es-PE"/>
         </w:rPr>
       </w:pPr>
-      <w:bookmarkStart w:id="64" w:name="_Toc120871728"/>
-      <w:bookmarkStart w:id="65" w:name="_Toc120896483"/>
-      <w:bookmarkStart w:id="66" w:name="_Toc197895864"/>
+      <w:bookmarkStart w:id="63" w:name="_Toc120871728"/>
+      <w:bookmarkStart w:id="64" w:name="_Toc120896483"/>
+      <w:bookmarkStart w:id="65" w:name="_Toc197895864"/>
       <w:r>
         <w:rPr>
           <w:lang w:val="es-PE"/>
         </w:rPr>
         <w:t>GARANTIA DE LA SOLUCION</w:t>
       </w:r>
+      <w:bookmarkEnd w:id="63"/>
       <w:bookmarkEnd w:id="64"/>
       <w:bookmarkEnd w:id="65"/>
-      <w:bookmarkEnd w:id="66"/>
     </w:p>
     <w:p/>
     <w:p>
@@ -29963,17 +29993,17 @@
       <w:pPr>
         <w:pStyle w:val="Ttulo1"/>
       </w:pPr>
-      <w:bookmarkStart w:id="67" w:name="_Toc120871729"/>
-      <w:bookmarkStart w:id="68" w:name="_Toc120896484"/>
-      <w:bookmarkStart w:id="69" w:name="_Toc197895865"/>
-      <w:bookmarkStart w:id="70" w:name="_Hlk120804282"/>
+      <w:bookmarkStart w:id="66" w:name="_Toc120871729"/>
+      <w:bookmarkStart w:id="67" w:name="_Toc120896484"/>
+      <w:bookmarkStart w:id="68" w:name="_Toc197895865"/>
+      <w:bookmarkStart w:id="69" w:name="_Hlk120804282"/>
       <w:r>
         <w:lastRenderedPageBreak/>
         <w:t>Equipo de Trabajo</w:t>
       </w:r>
+      <w:bookmarkEnd w:id="66"/>
       <w:bookmarkEnd w:id="67"/>
       <w:bookmarkEnd w:id="68"/>
-      <w:bookmarkEnd w:id="69"/>
     </w:p>
     <w:p>
       <w:pPr>
@@ -30206,321 +30236,323 @@
       <w:pPr>
         <w:pStyle w:val="Ttulo1"/>
       </w:pPr>
-      <w:bookmarkStart w:id="71" w:name="_Toc120871730"/>
-      <w:bookmarkStart w:id="72" w:name="_Toc120896485"/>
-      <w:bookmarkStart w:id="73" w:name="_Toc197895866"/>
+      <w:bookmarkStart w:id="70" w:name="_Toc120871730"/>
+      <w:bookmarkStart w:id="71" w:name="_Toc120896485"/>
+      <w:bookmarkStart w:id="72" w:name="_Toc197895866"/>
       <w:r>
         <w:lastRenderedPageBreak/>
         <w:t>Plazo de Ejecución</w:t>
       </w:r>
+      <w:bookmarkEnd w:id="70"/>
       <w:bookmarkEnd w:id="71"/>
       <w:bookmarkEnd w:id="72"/>
+    </w:p>
+    <w:p>
+      <w:pPr>
+        <w:rPr>
+          <w:rFonts w:ascii="Gill Sans MT" w:hAnsi="Gill Sans MT"/>
+        </w:rPr>
+      </w:pPr>
+    </w:p>
+    <w:p>
+      <w:pPr>
+        <w:jc w:val="both"/>
+        <w:rPr>
+          <w:rFonts w:ascii="Gill Sans MT" w:hAnsi="Gill Sans MT"/>
+        </w:rPr>
+      </w:pPr>
+      <w:r>
+        <w:rPr>
+          <w:rFonts w:ascii="Gill Sans MT" w:hAnsi="Gill Sans MT"/>
+        </w:rPr>
+        <w:t xml:space="preserve">La propuesta debe indicar el plazo de tiempo máximo para que la solución requerida en la presente </w:t>
+      </w:r>
+      <w:r>
+        <w:rPr>
+          <w:rFonts w:ascii="Gill Sans MT" w:hAnsi="Gill Sans MT"/>
+        </w:rPr>
+        <w:t>EETT</w:t>
+      </w:r>
+      <w:r>
+        <w:rPr>
+          <w:rFonts w:ascii="Gill Sans MT" w:hAnsi="Gill Sans MT"/>
+        </w:rPr>
+        <w:t xml:space="preserve"> quede operativa al 100%.</w:t>
+      </w:r>
+    </w:p>
+    <w:p>
+      <w:pPr>
+        <w:jc w:val="both"/>
+        <w:rPr>
+          <w:rFonts w:ascii="Gill Sans MT" w:hAnsi="Gill Sans MT"/>
+        </w:rPr>
+      </w:pPr>
+    </w:p>
+    <w:p>
+      <w:pPr>
+        <w:jc w:val="both"/>
+        <w:rPr>
+          <w:rFonts w:ascii="Gill Sans MT" w:hAnsi="Gill Sans MT"/>
+        </w:rPr>
+      </w:pPr>
+      <w:r>
+        <w:rPr>
+          <w:rFonts w:ascii="Gill Sans MT" w:hAnsi="Gill Sans MT"/>
+        </w:rPr>
+        <w:t xml:space="preserve">Para ello el proveedor deberá alcanzar la lista de módulos base y adicionales que están incluidos dentro de la suscripción </w:t>
+      </w:r>
+      <w:r>
+        <w:rPr>
+          <w:rFonts w:ascii="Gill Sans MT" w:hAnsi="Gill Sans MT"/>
+        </w:rPr>
+        <w:t xml:space="preserve">ofrecida, y los documentos / formatos necesarios que deben llenarse para </w:t>
+      </w:r>
+      <w:r>
+        <w:rPr>
+          <w:rFonts w:ascii="Gill Sans MT" w:hAnsi="Gill Sans MT"/>
+        </w:rPr>
+        <w:t xml:space="preserve">que Luz del Sur pueda definir </w:t>
+      </w:r>
+      <w:r>
+        <w:rPr>
+          <w:rFonts w:ascii="Gill Sans MT" w:hAnsi="Gill Sans MT"/>
+        </w:rPr>
+        <w:t>la secuencia</w:t>
+      </w:r>
+      <w:r>
+        <w:rPr>
+          <w:rFonts w:ascii="Gill Sans MT" w:hAnsi="Gill Sans MT"/>
+        </w:rPr>
+        <w:t xml:space="preserve"> de implementación de </w:t>
+      </w:r>
+      <w:r>
+        <w:rPr>
+          <w:rFonts w:ascii="Gill Sans MT" w:hAnsi="Gill Sans MT"/>
+        </w:rPr>
+        <w:t>estos</w:t>
+      </w:r>
+      <w:r>
+        <w:rPr>
+          <w:rFonts w:ascii="Gill Sans MT" w:hAnsi="Gill Sans MT"/>
+        </w:rPr>
+        <w:t>.</w:t>
+      </w:r>
+    </w:p>
+    <w:p>
+      <w:pPr>
+        <w:jc w:val="both"/>
+        <w:rPr>
+          <w:rFonts w:ascii="Gill Sans MT" w:hAnsi="Gill Sans MT"/>
+        </w:rPr>
+      </w:pPr>
+    </w:p>
+    <w:p>
+      <w:pPr>
+        <w:jc w:val="both"/>
+        <w:rPr>
+          <w:rFonts w:ascii="Gill Sans MT" w:hAnsi="Gill Sans MT"/>
+        </w:rPr>
+      </w:pPr>
+      <w:r>
+        <w:rPr>
+          <w:rFonts w:ascii="Gill Sans MT" w:hAnsi="Gill Sans MT"/>
+        </w:rPr>
+        <w:t xml:space="preserve">Adicionalmente, luego de la puesta en operación de </w:t>
+      </w:r>
+      <w:r>
+        <w:rPr>
+          <w:rFonts w:ascii="Gill Sans MT" w:hAnsi="Gill Sans MT"/>
+        </w:rPr>
+        <w:t>e</w:t>
+      </w:r>
+      <w:r>
+        <w:rPr>
+          <w:rFonts w:ascii="Gill Sans MT" w:hAnsi="Gill Sans MT"/>
+        </w:rPr>
+        <w:t xml:space="preserve">stos módulos se requieren </w:t>
+      </w:r>
+      <w:r>
+        <w:rPr>
+          <w:rFonts w:ascii="Gill Sans MT" w:hAnsi="Gill Sans MT"/>
+        </w:rPr>
+        <w:t xml:space="preserve">un </w:t>
+      </w:r>
+      <w:r>
+        <w:rPr>
+          <w:rFonts w:ascii="Gill Sans MT" w:hAnsi="Gill Sans MT"/>
+        </w:rPr>
+        <w:t xml:space="preserve">mínimo </w:t>
+      </w:r>
+      <w:r>
+        <w:rPr>
+          <w:rFonts w:ascii="Gill Sans MT" w:hAnsi="Gill Sans MT"/>
+        </w:rPr>
+        <w:t xml:space="preserve">de </w:t>
+      </w:r>
+      <w:r>
+        <w:rPr>
+          <w:rFonts w:ascii="Gill Sans MT" w:hAnsi="Gill Sans MT"/>
+        </w:rPr>
+        <w:t xml:space="preserve">dos meses adicionales de acompañamiento </w:t>
+      </w:r>
+      <w:r>
+        <w:rPr>
+          <w:rFonts w:ascii="Gill Sans MT" w:hAnsi="Gill Sans MT"/>
+        </w:rPr>
+        <w:t>del proveedor</w:t>
+      </w:r>
+      <w:r>
+        <w:rPr>
+          <w:rFonts w:ascii="Gill Sans MT" w:hAnsi="Gill Sans MT"/>
+        </w:rPr>
+        <w:t>.</w:t>
+      </w:r>
+      <w:r>
+        <w:rPr>
+          <w:rFonts w:ascii="Gill Sans MT" w:hAnsi="Gill Sans MT"/>
+        </w:rPr>
+        <w:t xml:space="preserve"> </w:t>
+      </w:r>
+    </w:p>
+    <w:p>
+      <w:pPr>
+        <w:jc w:val="both"/>
+        <w:rPr>
+          <w:rFonts w:ascii="Gill Sans MT" w:hAnsi="Gill Sans MT"/>
+        </w:rPr>
+      </w:pPr>
+    </w:p>
+    <w:p>
+      <w:pPr>
+        <w:jc w:val="both"/>
+        <w:rPr>
+          <w:rFonts w:ascii="Gill Sans MT" w:hAnsi="Gill Sans MT"/>
+        </w:rPr>
+      </w:pPr>
+      <w:r>
+        <w:rPr>
+          <w:rFonts w:ascii="Gill Sans MT" w:hAnsi="Gill Sans MT"/>
+        </w:rPr>
+        <w:t xml:space="preserve">El plazo inicia después de la entrega de la carta de aceptación de la propuesta ganadora y culmina con el acta de entrega total que confirme la ejecución satisfactoria de las pruebas y disponibilidad.  </w:t>
+      </w:r>
+    </w:p>
+    <w:p>
+      <w:pPr>
+        <w:jc w:val="both"/>
+        <w:rPr>
+          <w:rFonts w:ascii="Gill Sans MT" w:hAnsi="Gill Sans MT"/>
+        </w:rPr>
+      </w:pPr>
+    </w:p>
+    <w:p>
+      <w:pPr>
+        <w:jc w:val="both"/>
+        <w:rPr>
+          <w:rFonts w:ascii="Gill Sans MT" w:hAnsi="Gill Sans MT"/>
+        </w:rPr>
+      </w:pPr>
+      <w:r>
+        <w:rPr>
+          <w:rFonts w:ascii="Gill Sans MT" w:hAnsi="Gill Sans MT"/>
+        </w:rPr>
+        <w:t xml:space="preserve">El plazo </w:t>
+      </w:r>
+      <w:r>
+        <w:rPr>
+          <w:rFonts w:ascii="Gill Sans MT" w:hAnsi="Gill Sans MT"/>
+        </w:rPr>
+        <w:t xml:space="preserve">propuesto </w:t>
+      </w:r>
+      <w:r>
+        <w:rPr>
+          <w:rFonts w:ascii="Gill Sans MT" w:hAnsi="Gill Sans MT"/>
+        </w:rPr>
+        <w:t xml:space="preserve">del servicio es </w:t>
+      </w:r>
+      <w:r>
+        <w:rPr>
+          <w:rFonts w:ascii="Gill Sans MT" w:hAnsi="Gill Sans MT"/>
+        </w:rPr>
+        <w:t xml:space="preserve">de </w:t>
+      </w:r>
+      <w:r>
+        <w:rPr>
+          <w:rFonts w:ascii="Gill Sans MT" w:hAnsi="Gill Sans MT"/>
+        </w:rPr>
+        <w:t>5</w:t>
+      </w:r>
+      <w:r>
+        <w:rPr>
+          <w:rFonts w:ascii="Gill Sans MT" w:hAnsi="Gill Sans MT"/>
+        </w:rPr>
+        <w:t xml:space="preserve"> meses</w:t>
+      </w:r>
+      <w:r>
+        <w:rPr>
+          <w:rFonts w:ascii="Gill Sans MT" w:hAnsi="Gill Sans MT"/>
+        </w:rPr>
+        <w:t>,</w:t>
+      </w:r>
+      <w:r>
+        <w:rPr>
+          <w:rFonts w:ascii="Gill Sans MT" w:hAnsi="Gill Sans MT"/>
+        </w:rPr>
+        <w:t xml:space="preserve"> el cual no será obligatorio o vinculante para Luz del Sur</w:t>
+      </w:r>
+      <w:r>
+        <w:rPr>
+          <w:rFonts w:ascii="Gill Sans MT" w:hAnsi="Gill Sans MT"/>
+        </w:rPr>
+        <w:t>.</w:t>
+      </w:r>
+      <w:r>
+        <w:rPr>
+          <w:rFonts w:ascii="Gill Sans MT" w:hAnsi="Gill Sans MT"/>
+        </w:rPr>
+        <w:t xml:space="preserve"> Es decir</w:t>
+      </w:r>
+      <w:r>
+        <w:rPr>
+          <w:rFonts w:ascii="Gill Sans MT" w:hAnsi="Gill Sans MT"/>
+        </w:rPr>
+        <w:t>,</w:t>
+      </w:r>
+      <w:r>
+        <w:rPr>
+          <w:rFonts w:ascii="Gill Sans MT" w:hAnsi="Gill Sans MT"/>
+        </w:rPr>
+        <w:t xml:space="preserve"> a solicitud de Luz del Sur y previa comunicación </w:t>
+      </w:r>
+      <w:r>
+        <w:rPr>
+          <w:rFonts w:ascii="Gill Sans MT" w:hAnsi="Gill Sans MT"/>
+        </w:rPr>
+        <w:t xml:space="preserve">al proveedor </w:t>
+      </w:r>
+      <w:r>
+        <w:rPr>
+          <w:rFonts w:ascii="Gill Sans MT" w:hAnsi="Gill Sans MT"/>
+        </w:rPr>
+        <w:t>se podrá dar por terminado el contrato.</w:t>
+      </w:r>
+    </w:p>
+    <w:p>
+      <w:pPr>
+        <w:jc w:val="both"/>
+        <w:rPr>
+          <w:rFonts w:ascii="Gill Sans MT" w:hAnsi="Gill Sans MT"/>
+        </w:rPr>
+      </w:pPr>
+    </w:p>
+    <w:p>
+      <w:pPr>
+        <w:jc w:val="both"/>
+        <w:rPr>
+          <w:rFonts w:ascii="Gill Sans MT" w:hAnsi="Gill Sans MT"/>
+        </w:rPr>
+      </w:pPr>
+      <w:bookmarkStart w:id="73" w:name="_GoBack"/>
       <w:bookmarkEnd w:id="73"/>
-    </w:p>
-    <w:p>
-      <w:pPr>
-        <w:rPr>
-          <w:rFonts w:ascii="Gill Sans MT" w:hAnsi="Gill Sans MT"/>
-        </w:rPr>
-      </w:pPr>
-    </w:p>
-    <w:p>
-      <w:pPr>
-        <w:jc w:val="both"/>
-        <w:rPr>
-          <w:rFonts w:ascii="Gill Sans MT" w:hAnsi="Gill Sans MT"/>
-        </w:rPr>
-      </w:pPr>
-      <w:r>
-        <w:rPr>
-          <w:rFonts w:ascii="Gill Sans MT" w:hAnsi="Gill Sans MT"/>
-        </w:rPr>
-        <w:t xml:space="preserve">La propuesta debe indicar el plazo de tiempo máximo para que la solución requerida en la presente </w:t>
-      </w:r>
-      <w:r>
-        <w:rPr>
-          <w:rFonts w:ascii="Gill Sans MT" w:hAnsi="Gill Sans MT"/>
-        </w:rPr>
-        <w:t>EETT</w:t>
-      </w:r>
-      <w:r>
-        <w:rPr>
-          <w:rFonts w:ascii="Gill Sans MT" w:hAnsi="Gill Sans MT"/>
-        </w:rPr>
-        <w:t xml:space="preserve"> quede operativa al 100%.</w:t>
-      </w:r>
-    </w:p>
-    <w:p>
-      <w:pPr>
-        <w:jc w:val="both"/>
-        <w:rPr>
-          <w:rFonts w:ascii="Gill Sans MT" w:hAnsi="Gill Sans MT"/>
-        </w:rPr>
-      </w:pPr>
-    </w:p>
-    <w:p>
-      <w:pPr>
-        <w:jc w:val="both"/>
-        <w:rPr>
-          <w:rFonts w:ascii="Gill Sans MT" w:hAnsi="Gill Sans MT"/>
-        </w:rPr>
-      </w:pPr>
-      <w:r>
-        <w:rPr>
-          <w:rFonts w:ascii="Gill Sans MT" w:hAnsi="Gill Sans MT"/>
-        </w:rPr>
-        <w:t xml:space="preserve">Para ello el proveedor deberá alcanzar la lista de módulos base y adicionales que están incluidos dentro de la suscripción </w:t>
-      </w:r>
-      <w:r>
-        <w:rPr>
-          <w:rFonts w:ascii="Gill Sans MT" w:hAnsi="Gill Sans MT"/>
-        </w:rPr>
-        <w:t xml:space="preserve">ofrecida, y los documentos / formatos necesarios que deben llenarse para </w:t>
-      </w:r>
-      <w:r>
-        <w:rPr>
-          <w:rFonts w:ascii="Gill Sans MT" w:hAnsi="Gill Sans MT"/>
-        </w:rPr>
-        <w:t xml:space="preserve">que Luz del Sur pueda definir </w:t>
-      </w:r>
-      <w:r>
-        <w:rPr>
-          <w:rFonts w:ascii="Gill Sans MT" w:hAnsi="Gill Sans MT"/>
-        </w:rPr>
-        <w:t>la secuencia</w:t>
-      </w:r>
-      <w:r>
-        <w:rPr>
-          <w:rFonts w:ascii="Gill Sans MT" w:hAnsi="Gill Sans MT"/>
-        </w:rPr>
-        <w:t xml:space="preserve"> de implementación de </w:t>
-      </w:r>
-      <w:r>
-        <w:rPr>
-          <w:rFonts w:ascii="Gill Sans MT" w:hAnsi="Gill Sans MT"/>
-        </w:rPr>
-        <w:t>estos</w:t>
-      </w:r>
-      <w:r>
-        <w:rPr>
-          <w:rFonts w:ascii="Gill Sans MT" w:hAnsi="Gill Sans MT"/>
-        </w:rPr>
-        <w:t>.</w:t>
-      </w:r>
-    </w:p>
-    <w:p>
-      <w:pPr>
-        <w:jc w:val="both"/>
-        <w:rPr>
-          <w:rFonts w:ascii="Gill Sans MT" w:hAnsi="Gill Sans MT"/>
-        </w:rPr>
-      </w:pPr>
-    </w:p>
-    <w:p>
-      <w:pPr>
-        <w:jc w:val="both"/>
-        <w:rPr>
-          <w:rFonts w:ascii="Gill Sans MT" w:hAnsi="Gill Sans MT"/>
-        </w:rPr>
-      </w:pPr>
-      <w:r>
-        <w:rPr>
-          <w:rFonts w:ascii="Gill Sans MT" w:hAnsi="Gill Sans MT"/>
-        </w:rPr>
-        <w:t xml:space="preserve">Adicionalmente, luego de la puesta en operación de </w:t>
-      </w:r>
-      <w:r>
-        <w:rPr>
-          <w:rFonts w:ascii="Gill Sans MT" w:hAnsi="Gill Sans MT"/>
-        </w:rPr>
-        <w:t>e</w:t>
-      </w:r>
-      <w:r>
-        <w:rPr>
-          <w:rFonts w:ascii="Gill Sans MT" w:hAnsi="Gill Sans MT"/>
-        </w:rPr>
-        <w:t xml:space="preserve">stos módulos se requieren </w:t>
-      </w:r>
-      <w:r>
-        <w:rPr>
-          <w:rFonts w:ascii="Gill Sans MT" w:hAnsi="Gill Sans MT"/>
-        </w:rPr>
-        <w:t xml:space="preserve">un </w:t>
-      </w:r>
-      <w:r>
-        <w:rPr>
-          <w:rFonts w:ascii="Gill Sans MT" w:hAnsi="Gill Sans MT"/>
-        </w:rPr>
-        <w:t xml:space="preserve">mínimo </w:t>
-      </w:r>
-      <w:r>
-        <w:rPr>
-          <w:rFonts w:ascii="Gill Sans MT" w:hAnsi="Gill Sans MT"/>
-        </w:rPr>
-        <w:t xml:space="preserve">de </w:t>
-      </w:r>
-      <w:r>
-        <w:rPr>
-          <w:rFonts w:ascii="Gill Sans MT" w:hAnsi="Gill Sans MT"/>
-        </w:rPr>
-        <w:t xml:space="preserve">dos meses adicionales de acompañamiento </w:t>
-      </w:r>
-      <w:r>
-        <w:rPr>
-          <w:rFonts w:ascii="Gill Sans MT" w:hAnsi="Gill Sans MT"/>
-        </w:rPr>
-        <w:t>del proveedor</w:t>
-      </w:r>
-      <w:r>
-        <w:rPr>
-          <w:rFonts w:ascii="Gill Sans MT" w:hAnsi="Gill Sans MT"/>
-        </w:rPr>
-        <w:t>.</w:t>
-      </w:r>
-      <w:r>
-        <w:rPr>
-          <w:rFonts w:ascii="Gill Sans MT" w:hAnsi="Gill Sans MT"/>
-        </w:rPr>
-        <w:t xml:space="preserve"> </w:t>
-      </w:r>
-    </w:p>
-    <w:p>
-      <w:pPr>
-        <w:jc w:val="both"/>
-        <w:rPr>
-          <w:rFonts w:ascii="Gill Sans MT" w:hAnsi="Gill Sans MT"/>
-        </w:rPr>
-      </w:pPr>
-    </w:p>
-    <w:p>
-      <w:pPr>
-        <w:jc w:val="both"/>
-        <w:rPr>
-          <w:rFonts w:ascii="Gill Sans MT" w:hAnsi="Gill Sans MT"/>
-        </w:rPr>
-      </w:pPr>
-      <w:r>
-        <w:rPr>
-          <w:rFonts w:ascii="Gill Sans MT" w:hAnsi="Gill Sans MT"/>
-        </w:rPr>
-        <w:t xml:space="preserve">El plazo inicia después de la entrega de la carta de aceptación de la propuesta ganadora y culmina con el acta de entrega total que confirme la ejecución satisfactoria de las pruebas y disponibilidad.  </w:t>
-      </w:r>
-    </w:p>
-    <w:p>
-      <w:pPr>
-        <w:jc w:val="both"/>
-        <w:rPr>
-          <w:rFonts w:ascii="Gill Sans MT" w:hAnsi="Gill Sans MT"/>
-        </w:rPr>
-      </w:pPr>
-    </w:p>
-    <w:p>
-      <w:pPr>
-        <w:jc w:val="both"/>
-        <w:rPr>
-          <w:rFonts w:ascii="Gill Sans MT" w:hAnsi="Gill Sans MT"/>
-        </w:rPr>
-      </w:pPr>
-      <w:r>
-        <w:rPr>
-          <w:rFonts w:ascii="Gill Sans MT" w:hAnsi="Gill Sans MT"/>
-        </w:rPr>
-        <w:t xml:space="preserve">El plazo </w:t>
-      </w:r>
-      <w:r>
-        <w:rPr>
-          <w:rFonts w:ascii="Gill Sans MT" w:hAnsi="Gill Sans MT"/>
-        </w:rPr>
-        <w:t xml:space="preserve">propuesto </w:t>
-      </w:r>
-      <w:r>
-        <w:rPr>
-          <w:rFonts w:ascii="Gill Sans MT" w:hAnsi="Gill Sans MT"/>
-        </w:rPr>
-        <w:t xml:space="preserve">del servicio es </w:t>
-      </w:r>
-      <w:r>
-        <w:rPr>
-          <w:rFonts w:ascii="Gill Sans MT" w:hAnsi="Gill Sans MT"/>
-        </w:rPr>
-        <w:t xml:space="preserve">de </w:t>
-      </w:r>
-      <w:r>
-        <w:rPr>
-          <w:rFonts w:ascii="Gill Sans MT" w:hAnsi="Gill Sans MT"/>
-        </w:rPr>
-        <w:t>5</w:t>
-      </w:r>
-      <w:r>
-        <w:rPr>
-          <w:rFonts w:ascii="Gill Sans MT" w:hAnsi="Gill Sans MT"/>
-        </w:rPr>
-        <w:t xml:space="preserve"> meses</w:t>
-      </w:r>
-      <w:r>
-        <w:rPr>
-          <w:rFonts w:ascii="Gill Sans MT" w:hAnsi="Gill Sans MT"/>
-        </w:rPr>
-        <w:t>,</w:t>
-      </w:r>
-      <w:r>
-        <w:rPr>
-          <w:rFonts w:ascii="Gill Sans MT" w:hAnsi="Gill Sans MT"/>
-        </w:rPr>
-        <w:t xml:space="preserve"> el cual no será obligatorio o vinculante para Luz del Sur</w:t>
-      </w:r>
-      <w:r>
-        <w:rPr>
-          <w:rFonts w:ascii="Gill Sans MT" w:hAnsi="Gill Sans MT"/>
-        </w:rPr>
-        <w:t>.</w:t>
-      </w:r>
-      <w:r>
-        <w:rPr>
-          <w:rFonts w:ascii="Gill Sans MT" w:hAnsi="Gill Sans MT"/>
-        </w:rPr>
-        <w:t xml:space="preserve"> Es decir</w:t>
-      </w:r>
-      <w:r>
-        <w:rPr>
-          <w:rFonts w:ascii="Gill Sans MT" w:hAnsi="Gill Sans MT"/>
-        </w:rPr>
-        <w:t>,</w:t>
-      </w:r>
-      <w:r>
-        <w:rPr>
-          <w:rFonts w:ascii="Gill Sans MT" w:hAnsi="Gill Sans MT"/>
-        </w:rPr>
-        <w:t xml:space="preserve"> a solicitud de Luz del Sur y previa comunicación </w:t>
-      </w:r>
-      <w:r>
-        <w:rPr>
-          <w:rFonts w:ascii="Gill Sans MT" w:hAnsi="Gill Sans MT"/>
-        </w:rPr>
-        <w:t xml:space="preserve">al proveedor </w:t>
-      </w:r>
-      <w:r>
-        <w:rPr>
-          <w:rFonts w:ascii="Gill Sans MT" w:hAnsi="Gill Sans MT"/>
-        </w:rPr>
-        <w:t>se podrá dar por terminado el contrato.</w:t>
-      </w:r>
-    </w:p>
-    <w:p>
-      <w:pPr>
-        <w:jc w:val="both"/>
-        <w:rPr>
-          <w:rFonts w:ascii="Gill Sans MT" w:hAnsi="Gill Sans MT"/>
-        </w:rPr>
-      </w:pPr>
-    </w:p>
-    <w:p>
-      <w:pPr>
-        <w:jc w:val="both"/>
-        <w:rPr>
-          <w:rFonts w:ascii="Gill Sans MT" w:hAnsi="Gill Sans MT"/>
-        </w:rPr>
-      </w:pPr>
     </w:p>
     <w:p>
       <w:pPr>
@@ -39761,7 +39793,7 @@
         </w:rPr>
         <w:t>Firma del representante de Fabricante</w:t>
       </w:r>
-      <w:bookmarkEnd w:id="70"/>
+      <w:bookmarkEnd w:id="69"/>
     </w:p>
     <w:p>
       <w:pPr>
@@ -48573,15 +48605,6 @@
 </file>
 
 <file path=customXml/item1.xml><?xml version="1.0" encoding="utf-8"?>
-<?mso-contentType ?>
-<FormTemplates xmlns="http://schemas.microsoft.com/sharepoint/v3/contenttype/forms">
-  <Display>DocumentLibraryForm</Display>
-  <Edit>DocumentLibraryForm</Edit>
-  <New>DocumentLibraryForm</New>
-</FormTemplates>
-</file>
-
-<file path=customXml/item2.xml><?xml version="1.0" encoding="utf-8"?>
 <ct:contentTypeSchema xmlns:ct="http://schemas.microsoft.com/office/2006/metadata/contentType" xmlns:ma="http://schemas.microsoft.com/office/2006/metadata/properties/metaAttributes" ct:_="" ma:_="" ma:contentTypeName="Documento" ma:contentTypeID="0x010100B0B4900E83CCD5409F5C482BFE74263A" ma:contentTypeVersion="4" ma:contentTypeDescription="Crear nuevo documento." ma:contentTypeScope="" ma:versionID="cbb295317883534d74a2bbd00f780954">
   <xsd:schema xmlns:xsd="http://www.w3.org/2001/XMLSchema" xmlns:xs="http://www.w3.org/2001/XMLSchema" xmlns:p="http://schemas.microsoft.com/office/2006/metadata/properties" xmlns:ns2="5b636ec5-9518-408d-aa5d-bdefc2e07dba" xmlns:ns3="a499ee0a-9c81-40f3-b545-25a54b76ff37" targetNamespace="http://schemas.microsoft.com/office/2006/metadata/properties" ma:root="true" ma:fieldsID="005b4673ec3baf9563579f526a95c26c" ns2:_="" ns3:_="">
     <xsd:import namespace="5b636ec5-9518-408d-aa5d-bdefc2e07dba"/>
@@ -48746,6 +48769,15 @@
 </ct:contentTypeSchema>
 </file>
 
+<file path=customXml/item2.xml><?xml version="1.0" encoding="utf-8"?>
+<?mso-contentType ?>
+<FormTemplates xmlns="http://schemas.microsoft.com/sharepoint/v3/contenttype/forms">
+  <Display>DocumentLibraryForm</Display>
+  <Edit>DocumentLibraryForm</Edit>
+  <New>DocumentLibraryForm</New>
+</FormTemplates>
+</file>
+
 <file path=customXml/item3.xml><?xml version="1.0" encoding="utf-8"?>
 <p:properties xmlns:p="http://schemas.microsoft.com/office/2006/metadata/properties" xmlns:xsi="http://www.w3.org/2001/XMLSchema-instance" xmlns:pc="http://schemas.microsoft.com/office/infopath/2007/PartnerControls">
   <documentManagement/>
@@ -48757,14 +48789,6 @@
 </file>
 
 <file path=customXml/itemProps1.xml><?xml version="1.0" encoding="utf-8"?>
-<ds:datastoreItem xmlns:ds="http://schemas.openxmlformats.org/officeDocument/2006/customXml" ds:itemID="{D13E463C-9367-4124-AF2D-ABB5ECC0DB49}">
-  <ds:schemaRefs>
-    <ds:schemaRef ds:uri="http://schemas.microsoft.com/sharepoint/v3/contenttype/forms"/>
-  </ds:schemaRefs>
-</ds:datastoreItem>
-</file>
-
-<file path=customXml/itemProps2.xml><?xml version="1.0" encoding="utf-8"?>
 <ds:datastoreItem xmlns:ds="http://schemas.openxmlformats.org/officeDocument/2006/customXml" ds:itemID="{270177B9-2760-49CA-A071-9ACDCC997B35}">
   <ds:schemaRefs>
     <ds:schemaRef ds:uri="http://schemas.microsoft.com/office/2006/metadata/contentType"/>
@@ -48783,25 +48807,33 @@
 </ds:datastoreItem>
 </file>
 
+<file path=customXml/itemProps2.xml><?xml version="1.0" encoding="utf-8"?>
+<ds:datastoreItem xmlns:ds="http://schemas.openxmlformats.org/officeDocument/2006/customXml" ds:itemID="{D13E463C-9367-4124-AF2D-ABB5ECC0DB49}">
+  <ds:schemaRefs>
+    <ds:schemaRef ds:uri="http://schemas.microsoft.com/sharepoint/v3/contenttype/forms"/>
+  </ds:schemaRefs>
+</ds:datastoreItem>
+</file>
+
 <file path=customXml/itemProps3.xml><?xml version="1.0" encoding="utf-8"?>
 <ds:datastoreItem xmlns:ds="http://schemas.openxmlformats.org/officeDocument/2006/customXml" ds:itemID="{A641B781-B148-4918-8F0E-264EAD5E10C1}">
   <ds:schemaRefs>
+    <ds:schemaRef ds:uri="http://schemas.microsoft.com/office/2006/documentManagement/types"/>
+    <ds:schemaRef ds:uri="http://purl.org/dc/elements/1.1/"/>
+    <ds:schemaRef ds:uri="http://schemas.openxmlformats.org/package/2006/metadata/core-properties"/>
+    <ds:schemaRef ds:uri="http://purl.org/dc/terms/"/>
+    <ds:schemaRef ds:uri="http://www.w3.org/XML/1998/namespace"/>
+    <ds:schemaRef ds:uri="http://schemas.microsoft.com/office/2006/metadata/properties"/>
+    <ds:schemaRef ds:uri="5b636ec5-9518-408d-aa5d-bdefc2e07dba"/>
+    <ds:schemaRef ds:uri="http://schemas.microsoft.com/office/infopath/2007/PartnerControls"/>
+    <ds:schemaRef ds:uri="a499ee0a-9c81-40f3-b545-25a54b76ff37"/>
     <ds:schemaRef ds:uri="http://purl.org/dc/dcmitype/"/>
-    <ds:schemaRef ds:uri="http://www.w3.org/XML/1998/namespace"/>
-    <ds:schemaRef ds:uri="a499ee0a-9c81-40f3-b545-25a54b76ff37"/>
-    <ds:schemaRef ds:uri="http://schemas.microsoft.com/office/infopath/2007/PartnerControls"/>
-    <ds:schemaRef ds:uri="http://schemas.microsoft.com/office/2006/documentManagement/types"/>
-    <ds:schemaRef ds:uri="http://schemas.openxmlformats.org/package/2006/metadata/core-properties"/>
-    <ds:schemaRef ds:uri="5b636ec5-9518-408d-aa5d-bdefc2e07dba"/>
-    <ds:schemaRef ds:uri="http://purl.org/dc/elements/1.1/"/>
-    <ds:schemaRef ds:uri="http://schemas.microsoft.com/office/2006/metadata/properties"/>
-    <ds:schemaRef ds:uri="http://purl.org/dc/terms/"/>
   </ds:schemaRefs>
 </ds:datastoreItem>
 </file>
 
 <file path=customXml/itemProps4.xml><?xml version="1.0" encoding="utf-8"?>
-<ds:datastoreItem xmlns:ds="http://schemas.openxmlformats.org/officeDocument/2006/customXml" ds:itemID="{D629BB28-56CC-4F50-B64A-A95D64FD5159}">
+<ds:datastoreItem xmlns:ds="http://schemas.openxmlformats.org/officeDocument/2006/customXml" ds:itemID="{77B2930A-22FA-488E-B789-9E6DCB701013}">
   <ds:schemaRefs>
     <ds:schemaRef ds:uri="http://schemas.openxmlformats.org/officeDocument/2006/bibliography"/>
   </ds:schemaRefs>

</xml_diff>

<commit_message>
antes de hacer merge en main
</commit_message>
<xml_diff>
--- a/ET- Sistema de monitoreo de condición de transformadores V2.docx
+++ b/ET- Sistema de monitoreo de condición de transformadores V2.docx
@@ -330,7 +330,7 @@
               </wp:anchor>
             </w:drawing>
           </mc:Choice>
-          <mc:Fallback xmlns:a="http://schemas.openxmlformats.org/drawingml/2006/main" xmlns:a14="http://schemas.microsoft.com/office/drawing/2010/main" xmlns:pic="http://schemas.openxmlformats.org/drawingml/2006/picture" xmlns:asvg="http://schemas.microsoft.com/office/drawing/2016/SVG/main" xmlns:a16="http://schemas.microsoft.com/office/drawing/2014/main" xmlns:wp14="http://schemas.microsoft.com/office/word/2010/wordml" xmlns:w16sdtfl="http://schemas.microsoft.com/office/word/2024/wordml/sdtformatlock" xmlns:w16sdtdh="http://schemas.microsoft.com/office/word/2020/wordml/sdtdatahash" xmlns:w16du="http://schemas.microsoft.com/office/word/2023/wordml/word16du" xmlns:w16="http://schemas.microsoft.com/office/word/2018/wordml" xmlns:w16cex="http://schemas.microsoft.com/office/word/2018/wordml/cex" xmlns:oel="http://schemas.microsoft.com/office/2019/extlst">
+          <mc:Fallback xmlns:oel="http://schemas.microsoft.com/office/2019/extlst" xmlns:w16cex="http://schemas.microsoft.com/office/word/2018/wordml/cex" xmlns:w16="http://schemas.microsoft.com/office/word/2018/wordml" xmlns:w16du="http://schemas.microsoft.com/office/word/2023/wordml/word16du" xmlns:w16sdtdh="http://schemas.microsoft.com/office/word/2020/wordml/sdtdatahash" xmlns:w16sdtfl="http://schemas.microsoft.com/office/word/2024/wordml/sdtformatlock" xmlns:wp14="http://schemas.microsoft.com/office/word/2010/wordml" xmlns:a16="http://schemas.microsoft.com/office/drawing/2014/main" xmlns:asvg="http://schemas.microsoft.com/office/drawing/2016/SVG/main" xmlns:pic="http://schemas.openxmlformats.org/drawingml/2006/picture" xmlns:a14="http://schemas.microsoft.com/office/drawing/2010/main" xmlns:a="http://schemas.openxmlformats.org/drawingml/2006/main">
             <w:pict w14:anchorId="7A5809F9">
               <v:rect id="Rectángulo 49" style="position:absolute;margin-left:425.1pt;margin-top:-716.95pt;width:115pt;height:167.25pt;z-index:251661312;visibility:visible;mso-wrap-style:square;mso-width-percent:0;mso-height-percent:0;mso-wrap-distance-left:9pt;mso-wrap-distance-top:0;mso-wrap-distance-right:9pt;mso-wrap-distance-bottom:0;mso-position-horizontal:absolute;mso-position-horizontal-relative:text;mso-position-vertical:absolute;mso-position-vertical-relative:text;mso-width-percent:0;mso-height-percent:0;mso-width-relative:page;mso-height-relative:page;v-text-anchor:top" o:spid="_x0000_s1026" fillcolor="#7ac142" stroked="f" strokecolor="#9f6" w14:anchorId="6AB66FEA" o:gfxdata="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"/>
             </w:pict>
@@ -12599,6 +12599,23 @@
     </w:p>
     <w:p>
       <w:pPr>
+        <w:rPr>
+          <w:rFonts w:ascii="Gill Sans MT" w:hAnsi="Gill Sans MT"/>
+          <w:b/>
+        </w:rPr>
+      </w:pPr>
+    </w:p>
+    <w:p>
+      <w:pPr>
+        <w:ind w:left="360"/>
+        <w:rPr>
+          <w:rFonts w:ascii="Gill Sans MT" w:hAnsi="Gill Sans MT"/>
+          <w:b/>
+        </w:rPr>
+      </w:pPr>
+    </w:p>
+    <w:p>
+      <w:pPr>
         <w:spacing w:line="240" w:lineRule="auto"/>
         <w:ind w:left="567" w:firstLine="708"/>
         <w:contextualSpacing/>
@@ -12613,6 +12630,7 @@
           <w:rFonts w:ascii="Gill Sans MT" w:hAnsi="Gill Sans MT"/>
           <w:b/>
         </w:rPr>
+        <w:lastRenderedPageBreak/>
         <w:t>Resistencia óhmica de devanados (R</w:t>
       </w:r>
       <w:r>
@@ -12703,7 +12721,6 @@
               <w:jc w:val="center"/>
             </w:pPr>
             <w:r>
-              <w:lastRenderedPageBreak/>
               <w:t>∆</w:t>
             </w:r>
             <w:r>
@@ -13983,6 +14000,7 @@
         <w:rPr>
           <w:rFonts w:ascii="Gill Sans MT" w:hAnsi="Gill Sans MT"/>
         </w:rPr>
+        <w:lastRenderedPageBreak/>
         <w:t xml:space="preserve">Si </w:t>
       </w:r>
     </w:p>
@@ -14019,7 +14037,6 @@
         <w:rPr>
           <w:rFonts w:ascii="Gill Sans MT" w:hAnsi="Gill Sans MT"/>
         </w:rPr>
-        <w:lastRenderedPageBreak/>
         <w:t>Dato=1 (si está sobreexcitado)</w:t>
       </w:r>
     </w:p>
@@ -15575,10 +15592,19 @@
     </w:p>
     <w:p>
       <w:pPr>
+        <w:rPr>
+          <w:rFonts w:ascii="Gill Sans MT" w:hAnsi="Gill Sans MT"/>
+          <w:lang w:val="es-ES"/>
+        </w:rPr>
+      </w:pPr>
+    </w:p>
+    <w:p>
+      <w:pPr>
         <w:pStyle w:val="Ttulo3"/>
       </w:pPr>
       <w:bookmarkStart w:id="25" w:name="_Toc197895845"/>
       <w:r>
+        <w:lastRenderedPageBreak/>
         <w:t xml:space="preserve">Condición de </w:t>
       </w:r>
       <w:r>
@@ -15623,7 +15649,6 @@
           <w:rFonts w:ascii="Gill Sans MT" w:hAnsi="Gill Sans MT"/>
           <w:b/>
         </w:rPr>
-        <w:lastRenderedPageBreak/>
         <w:t>Puntaje</w:t>
       </w:r>
     </w:p>
@@ -17180,7 +17205,6 @@
               <w:jc w:val="center"/>
             </w:pPr>
             <w:r>
-              <w:lastRenderedPageBreak/>
               <w:t>5</w:t>
             </w:r>
             <w:r>
@@ -18149,8 +18173,6 @@
           <w:b/>
         </w:rPr>
       </w:pPr>
-      <w:bookmarkStart w:id="27" w:name="_GoBack"/>
-      <w:bookmarkEnd w:id="27"/>
     </w:p>
     <w:p>
       <w:pPr>
@@ -18381,11 +18403,11 @@
       <w:pPr>
         <w:pStyle w:val="Ttulo3"/>
       </w:pPr>
-      <w:bookmarkStart w:id="28" w:name="_Toc197895847"/>
+      <w:bookmarkStart w:id="27" w:name="_Toc197895847"/>
       <w:r>
         <w:t>Índice de salud del transformador</w:t>
       </w:r>
-      <w:bookmarkEnd w:id="28"/>
+      <w:bookmarkEnd w:id="27"/>
     </w:p>
     <w:p>
       <w:pPr>
@@ -18874,24 +18896,6 @@
     </w:p>
     <w:p>
       <w:pPr>
-        <w:pStyle w:val="1-DocText"/>
-        <w:spacing w:after="0"/>
-        <w:rPr>
-          <w:lang w:val="es-ES"/>
-        </w:rPr>
-      </w:pPr>
-    </w:p>
-    <w:p>
-      <w:pPr>
-        <w:pStyle w:val="1-DocText"/>
-        <w:spacing w:after="0"/>
-        <w:rPr>
-          <w:lang w:val="es-ES"/>
-        </w:rPr>
-      </w:pPr>
-    </w:p>
-    <w:p>
-      <w:pPr>
         <w:pStyle w:val="Ttulo2"/>
         <w:ind w:left="720" w:hanging="720"/>
         <w:rPr>
@@ -18905,51 +18909,51 @@
         <w:lastRenderedPageBreak/>
         <w:t> </w:t>
       </w:r>
-      <w:bookmarkStart w:id="29" w:name="_Toc197895848"/>
+      <w:bookmarkStart w:id="28" w:name="_Toc197895848"/>
       <w:r>
         <w:rPr>
           <w:lang w:val="es-PE"/>
         </w:rPr>
         <w:t>Módulos Funcionales de la Plataforma Web</w:t>
       </w:r>
+      <w:bookmarkEnd w:id="28"/>
+    </w:p>
+    <w:p/>
+    <w:p>
+      <w:pPr>
+        <w:jc w:val="both"/>
+        <w:rPr>
+          <w:rFonts w:ascii="Gill Sans MT" w:hAnsi="Gill Sans MT"/>
+        </w:rPr>
+      </w:pPr>
+      <w:r>
+        <w:rPr>
+          <w:rFonts w:ascii="Gill Sans MT" w:hAnsi="Gill Sans MT"/>
+        </w:rPr>
+        <w:t xml:space="preserve">La plataforma web se estructurará en los siguientes módulos funcionales, cada uno diseñado para cumplir con los objetivos de digitalización, automatización, centralización, cálculo, visualización, generación de reportes/alertas y trazabilidad establecidos en la </w:t>
+      </w:r>
+      <w:r>
+        <w:rPr>
+          <w:rFonts w:ascii="Gill Sans MT" w:hAnsi="Gill Sans MT"/>
+        </w:rPr>
+        <w:t>EETT</w:t>
+      </w:r>
+      <w:r>
+        <w:rPr>
+          <w:rFonts w:ascii="Gill Sans MT" w:hAnsi="Gill Sans MT"/>
+        </w:rPr>
+        <w:t>.</w:t>
+      </w:r>
+    </w:p>
+    <w:p>
+      <w:pPr>
+        <w:pStyle w:val="Ttulo3"/>
+      </w:pPr>
+      <w:bookmarkStart w:id="29" w:name="_Toc197895849"/>
+      <w:r>
+        <w:t>Módulo de Gestión de Usuarios</w:t>
+      </w:r>
       <w:bookmarkEnd w:id="29"/>
-    </w:p>
-    <w:p/>
-    <w:p>
-      <w:pPr>
-        <w:jc w:val="both"/>
-        <w:rPr>
-          <w:rFonts w:ascii="Gill Sans MT" w:hAnsi="Gill Sans MT"/>
-        </w:rPr>
-      </w:pPr>
-      <w:r>
-        <w:rPr>
-          <w:rFonts w:ascii="Gill Sans MT" w:hAnsi="Gill Sans MT"/>
-        </w:rPr>
-        <w:t xml:space="preserve">La plataforma web se estructurará en los siguientes módulos funcionales, cada uno diseñado para cumplir con los objetivos de digitalización, automatización, centralización, cálculo, visualización, generación de reportes/alertas y trazabilidad establecidos en la </w:t>
-      </w:r>
-      <w:r>
-        <w:rPr>
-          <w:rFonts w:ascii="Gill Sans MT" w:hAnsi="Gill Sans MT"/>
-        </w:rPr>
-        <w:t>EETT</w:t>
-      </w:r>
-      <w:r>
-        <w:rPr>
-          <w:rFonts w:ascii="Gill Sans MT" w:hAnsi="Gill Sans MT"/>
-        </w:rPr>
-        <w:t>.</w:t>
-      </w:r>
-    </w:p>
-    <w:p>
-      <w:pPr>
-        <w:pStyle w:val="Ttulo3"/>
-      </w:pPr>
-      <w:bookmarkStart w:id="30" w:name="_Toc197895849"/>
-      <w:r>
-        <w:t>Módulo de Gestión de Usuarios</w:t>
-      </w:r>
-      <w:bookmarkEnd w:id="30"/>
     </w:p>
     <w:p/>
     <w:p>
@@ -19867,12 +19871,12 @@
       <w:pPr>
         <w:pStyle w:val="Ttulo3"/>
       </w:pPr>
-      <w:bookmarkStart w:id="31" w:name="_Toc197895850"/>
+      <w:bookmarkStart w:id="30" w:name="_Toc197895850"/>
       <w:r>
         <w:lastRenderedPageBreak/>
         <w:t>Módulo de Gestión de Transformadores</w:t>
       </w:r>
-      <w:bookmarkEnd w:id="31"/>
+      <w:bookmarkEnd w:id="30"/>
     </w:p>
     <w:p/>
     <w:p>
@@ -21361,6 +21365,60 @@
     </w:p>
     <w:p>
       <w:pPr>
+        <w:ind w:left="-993" w:right="-988"/>
+        <w:jc w:val="both"/>
+        <w:rPr>
+          <w:noProof/>
+        </w:rPr>
+      </w:pPr>
+    </w:p>
+    <w:p>
+      <w:pPr>
+        <w:ind w:left="-993" w:right="-988"/>
+        <w:jc w:val="both"/>
+        <w:rPr>
+          <w:noProof/>
+        </w:rPr>
+      </w:pPr>
+    </w:p>
+    <w:p>
+      <w:pPr>
+        <w:ind w:left="-993" w:right="-988"/>
+        <w:jc w:val="both"/>
+        <w:rPr>
+          <w:noProof/>
+        </w:rPr>
+      </w:pPr>
+    </w:p>
+    <w:p>
+      <w:pPr>
+        <w:ind w:left="-993" w:right="-988"/>
+        <w:jc w:val="both"/>
+        <w:rPr>
+          <w:noProof/>
+        </w:rPr>
+      </w:pPr>
+    </w:p>
+    <w:p>
+      <w:pPr>
+        <w:ind w:left="-993" w:right="-988"/>
+        <w:jc w:val="both"/>
+        <w:rPr>
+          <w:noProof/>
+        </w:rPr>
+      </w:pPr>
+    </w:p>
+    <w:p>
+      <w:pPr>
+        <w:ind w:left="-993" w:right="-988"/>
+        <w:jc w:val="both"/>
+        <w:rPr>
+          <w:noProof/>
+        </w:rPr>
+      </w:pPr>
+    </w:p>
+    <w:p>
+      <w:pPr>
         <w:jc w:val="center"/>
         <w:rPr>
           <w:rFonts w:ascii="Gill Sans MT" w:hAnsi="Gill Sans MT"/>
@@ -21374,6 +21432,7 @@
           <w:sz w:val="20"/>
           <w:szCs w:val="20"/>
         </w:rPr>
+        <w:lastRenderedPageBreak/>
         <w:t xml:space="preserve">Figura 4. </w:t>
       </w:r>
       <w:r>
@@ -21404,7 +21463,6 @@
         <w:rPr>
           <w:noProof/>
         </w:rPr>
-        <w:lastRenderedPageBreak/>
         <w:drawing>
           <wp:inline distT="0" distB="0" distL="0" distR="0" wp14:anchorId="0C9C5DE7" wp14:editId="25565166">
             <wp:extent cx="4325815" cy="3626105"/>
@@ -21557,6 +21615,7 @@
           <w:sz w:val="20"/>
           <w:szCs w:val="20"/>
         </w:rPr>
+        <w:lastRenderedPageBreak/>
         <w:t xml:space="preserve">Figura </w:t>
       </w:r>
       <w:r>
@@ -21605,7 +21664,6 @@
         <w:rPr>
           <w:noProof/>
         </w:rPr>
-        <w:lastRenderedPageBreak/>
         <w:drawing>
           <wp:inline distT="0" distB="0" distL="0" distR="0" wp14:anchorId="36887401" wp14:editId="10CBE375">
             <wp:extent cx="3860407" cy="3622431"/>
@@ -22511,11 +22569,11 @@
       <w:pPr>
         <w:pStyle w:val="Ttulo3"/>
       </w:pPr>
-      <w:bookmarkStart w:id="32" w:name="_Toc197895851"/>
+      <w:bookmarkStart w:id="31" w:name="_Toc197895851"/>
       <w:r>
         <w:t>Módulo de Ingreso de Datos Técnicos</w:t>
       </w:r>
-      <w:bookmarkEnd w:id="32"/>
+      <w:bookmarkEnd w:id="31"/>
     </w:p>
     <w:p/>
     <w:p>
@@ -23166,11 +23224,11 @@
       <w:pPr>
         <w:pStyle w:val="Ttulo3"/>
       </w:pPr>
-      <w:bookmarkStart w:id="33" w:name="_Toc197895852"/>
+      <w:bookmarkStart w:id="32" w:name="_Toc197895852"/>
       <w:r>
         <w:t>Módulo de Cálculo del Índice de Salud (HI)</w:t>
       </w:r>
-      <w:bookmarkEnd w:id="33"/>
+      <w:bookmarkEnd w:id="32"/>
     </w:p>
     <w:p/>
     <w:p>
@@ -23810,11 +23868,11 @@
       <w:pPr>
         <w:pStyle w:val="Ttulo3"/>
       </w:pPr>
-      <w:bookmarkStart w:id="34" w:name="_Toc197895853"/>
+      <w:bookmarkStart w:id="33" w:name="_Toc197895853"/>
       <w:r>
         <w:t>Módulo de Visualización y Reportes</w:t>
       </w:r>
-      <w:bookmarkEnd w:id="34"/>
+      <w:bookmarkEnd w:id="33"/>
     </w:p>
     <w:p/>
     <w:p>
@@ -24667,11 +24725,11 @@
       <w:pPr>
         <w:pStyle w:val="Ttulo3"/>
       </w:pPr>
-      <w:bookmarkStart w:id="35" w:name="_Toc197895854"/>
+      <w:bookmarkStart w:id="34" w:name="_Toc197895854"/>
       <w:r>
         <w:t>Módulo de Alertas y Notificaciones</w:t>
       </w:r>
-      <w:bookmarkEnd w:id="35"/>
+      <w:bookmarkEnd w:id="34"/>
     </w:p>
     <w:p/>
     <w:p>
@@ -25289,11 +25347,11 @@
       <w:pPr>
         <w:pStyle w:val="Ttulo3"/>
       </w:pPr>
-      <w:bookmarkStart w:id="36" w:name="_Toc197895855"/>
+      <w:bookmarkStart w:id="35" w:name="_Toc197895855"/>
       <w:r>
         <w:t>Módulo de Administración del Sistema</w:t>
       </w:r>
-      <w:bookmarkEnd w:id="36"/>
+      <w:bookmarkEnd w:id="35"/>
     </w:p>
     <w:p/>
     <w:bookmarkEnd w:id="17"/>
@@ -26280,20 +26338,20 @@
           <w:lang w:val="es-PE"/>
         </w:rPr>
       </w:pPr>
-      <w:bookmarkStart w:id="37" w:name="_Toc120871710"/>
-      <w:bookmarkStart w:id="38" w:name="_Toc120896465"/>
-      <w:bookmarkStart w:id="39" w:name="_Toc135729126"/>
-      <w:bookmarkStart w:id="40" w:name="_Toc197895856"/>
+      <w:bookmarkStart w:id="36" w:name="_Toc120871710"/>
+      <w:bookmarkStart w:id="37" w:name="_Toc120896465"/>
+      <w:bookmarkStart w:id="38" w:name="_Toc135729126"/>
+      <w:bookmarkStart w:id="39" w:name="_Toc197895856"/>
       <w:r>
         <w:rPr>
           <w:lang w:val="es-PE"/>
         </w:rPr>
         <w:t>GESTION DEL CAMBIO</w:t>
       </w:r>
+      <w:bookmarkEnd w:id="36"/>
       <w:bookmarkEnd w:id="37"/>
       <w:bookmarkEnd w:id="38"/>
       <w:bookmarkEnd w:id="39"/>
-      <w:bookmarkEnd w:id="40"/>
     </w:p>
     <w:p/>
     <w:p>
@@ -26820,20 +26878,20 @@
           <w:lang w:val="es-PE"/>
         </w:rPr>
       </w:pPr>
-      <w:bookmarkStart w:id="41" w:name="_Toc120871733"/>
-      <w:bookmarkStart w:id="42" w:name="_Toc120896489"/>
-      <w:bookmarkStart w:id="43" w:name="_Toc135729127"/>
-      <w:bookmarkStart w:id="44" w:name="_Toc197895857"/>
+      <w:bookmarkStart w:id="40" w:name="_Toc120871733"/>
+      <w:bookmarkStart w:id="41" w:name="_Toc120896489"/>
+      <w:bookmarkStart w:id="42" w:name="_Toc135729127"/>
+      <w:bookmarkStart w:id="43" w:name="_Toc197895857"/>
       <w:r>
         <w:rPr>
           <w:lang w:val="es-PE"/>
         </w:rPr>
         <w:t>PLAN DE PRUEBAS</w:t>
       </w:r>
+      <w:bookmarkEnd w:id="40"/>
       <w:bookmarkEnd w:id="41"/>
       <w:bookmarkEnd w:id="42"/>
       <w:bookmarkEnd w:id="43"/>
-      <w:bookmarkEnd w:id="44"/>
     </w:p>
     <w:p/>
     <w:p>
@@ -27223,16 +27281,16 @@
           <w:lang w:val="es-PE"/>
         </w:rPr>
       </w:pPr>
-      <w:bookmarkStart w:id="45" w:name="_Toc135729128"/>
-      <w:bookmarkStart w:id="46" w:name="_Toc197895858"/>
+      <w:bookmarkStart w:id="44" w:name="_Toc135729128"/>
+      <w:bookmarkStart w:id="45" w:name="_Toc197895858"/>
       <w:r>
         <w:rPr>
           <w:lang w:val="es-PE"/>
         </w:rPr>
         <w:t>TRANSFERENCIA DE CONOCIMIENTO</w:t>
       </w:r>
+      <w:bookmarkEnd w:id="44"/>
       <w:bookmarkEnd w:id="45"/>
-      <w:bookmarkEnd w:id="46"/>
     </w:p>
     <w:p/>
     <w:p>
@@ -27504,20 +27562,20 @@
           <w:lang w:val="es-PE"/>
         </w:rPr>
       </w:pPr>
-      <w:bookmarkStart w:id="47" w:name="_Toc120871723"/>
-      <w:bookmarkStart w:id="48" w:name="_Toc120896478"/>
-      <w:bookmarkStart w:id="49" w:name="_Toc135729129"/>
-      <w:bookmarkStart w:id="50" w:name="_Toc197895859"/>
+      <w:bookmarkStart w:id="46" w:name="_Toc120871723"/>
+      <w:bookmarkStart w:id="47" w:name="_Toc120896478"/>
+      <w:bookmarkStart w:id="48" w:name="_Toc135729129"/>
+      <w:bookmarkStart w:id="49" w:name="_Toc197895859"/>
       <w:r>
         <w:rPr>
           <w:lang w:val="es-PE"/>
         </w:rPr>
         <w:t>DOCUMENTACIÓN</w:t>
       </w:r>
+      <w:bookmarkEnd w:id="46"/>
       <w:bookmarkEnd w:id="47"/>
       <w:bookmarkEnd w:id="48"/>
       <w:bookmarkEnd w:id="49"/>
-      <w:bookmarkEnd w:id="50"/>
     </w:p>
     <w:p/>
     <w:p>
@@ -28431,17 +28489,17 @@
       <w:pPr>
         <w:pStyle w:val="Ttulo1"/>
       </w:pPr>
-      <w:bookmarkStart w:id="51" w:name="_Toc119250523"/>
-      <w:bookmarkStart w:id="52" w:name="_Toc120871724"/>
-      <w:bookmarkStart w:id="53" w:name="_Toc120896479"/>
-      <w:bookmarkStart w:id="54" w:name="_Toc197895860"/>
+      <w:bookmarkStart w:id="50" w:name="_Toc119250523"/>
+      <w:bookmarkStart w:id="51" w:name="_Toc120871724"/>
+      <w:bookmarkStart w:id="52" w:name="_Toc120896479"/>
+      <w:bookmarkStart w:id="53" w:name="_Toc197895860"/>
+      <w:bookmarkEnd w:id="50"/>
+      <w:r>
+        <w:t>Requisitos Tecnológicos</w:t>
+      </w:r>
       <w:bookmarkEnd w:id="51"/>
-      <w:r>
-        <w:t>Requisitos Tecnológicos</w:t>
-      </w:r>
       <w:bookmarkEnd w:id="52"/>
       <w:bookmarkEnd w:id="53"/>
-      <w:bookmarkEnd w:id="54"/>
     </w:p>
     <w:p>
       <w:pPr>
@@ -28554,18 +28612,18 @@
           <w:lang w:val="es-PE"/>
         </w:rPr>
       </w:pPr>
-      <w:bookmarkStart w:id="55" w:name="_Toc120871725"/>
-      <w:bookmarkStart w:id="56" w:name="_Toc120896480"/>
-      <w:bookmarkStart w:id="57" w:name="_Toc197895861"/>
+      <w:bookmarkStart w:id="54" w:name="_Toc120871725"/>
+      <w:bookmarkStart w:id="55" w:name="_Toc120896480"/>
+      <w:bookmarkStart w:id="56" w:name="_Toc197895861"/>
       <w:r>
         <w:rPr>
           <w:lang w:val="es-PE"/>
         </w:rPr>
         <w:t>NIVEL DE SERVICIO (SLA)</w:t>
       </w:r>
+      <w:bookmarkEnd w:id="54"/>
       <w:bookmarkEnd w:id="55"/>
       <w:bookmarkEnd w:id="56"/>
-      <w:bookmarkEnd w:id="57"/>
     </w:p>
     <w:p/>
     <w:p>
@@ -29300,9 +29358,9 @@
           <w:lang w:val="es-PE"/>
         </w:rPr>
       </w:pPr>
-      <w:bookmarkStart w:id="58" w:name="_Toc120871726"/>
-      <w:bookmarkStart w:id="59" w:name="_Toc120896481"/>
-      <w:bookmarkStart w:id="60" w:name="_Toc197895862"/>
+      <w:bookmarkStart w:id="57" w:name="_Toc120871726"/>
+      <w:bookmarkStart w:id="58" w:name="_Toc120896481"/>
+      <w:bookmarkStart w:id="59" w:name="_Toc197895862"/>
       <w:r>
         <w:rPr>
           <w:lang w:val="es-PE"/>
@@ -29310,9 +29368,9 @@
         <w:lastRenderedPageBreak/>
         <w:t>SEGURIDAD DE LA SOLUCIÓN</w:t>
       </w:r>
+      <w:bookmarkEnd w:id="57"/>
       <w:bookmarkEnd w:id="58"/>
       <w:bookmarkEnd w:id="59"/>
-      <w:bookmarkEnd w:id="60"/>
     </w:p>
     <w:p/>
     <w:p>
@@ -29461,18 +29519,18 @@
           <w:lang w:val="es-PE"/>
         </w:rPr>
       </w:pPr>
-      <w:bookmarkStart w:id="61" w:name="_Toc120871727"/>
-      <w:bookmarkStart w:id="62" w:name="_Toc120896482"/>
-      <w:bookmarkStart w:id="63" w:name="_Toc197895863"/>
+      <w:bookmarkStart w:id="60" w:name="_Toc120871727"/>
+      <w:bookmarkStart w:id="61" w:name="_Toc120896482"/>
+      <w:bookmarkStart w:id="62" w:name="_Toc197895863"/>
       <w:r>
         <w:rPr>
           <w:lang w:val="es-PE"/>
         </w:rPr>
         <w:t>RESPALDO DE LA INFORMACIÓN</w:t>
       </w:r>
+      <w:bookmarkEnd w:id="60"/>
       <w:bookmarkEnd w:id="61"/>
       <w:bookmarkEnd w:id="62"/>
-      <w:bookmarkEnd w:id="63"/>
     </w:p>
     <w:p/>
     <w:p>
@@ -29623,18 +29681,18 @@
           <w:lang w:val="es-PE"/>
         </w:rPr>
       </w:pPr>
-      <w:bookmarkStart w:id="64" w:name="_Toc120871728"/>
-      <w:bookmarkStart w:id="65" w:name="_Toc120896483"/>
-      <w:bookmarkStart w:id="66" w:name="_Toc197895864"/>
+      <w:bookmarkStart w:id="63" w:name="_Toc120871728"/>
+      <w:bookmarkStart w:id="64" w:name="_Toc120896483"/>
+      <w:bookmarkStart w:id="65" w:name="_Toc197895864"/>
       <w:r>
         <w:rPr>
           <w:lang w:val="es-PE"/>
         </w:rPr>
         <w:t>GARANTIA DE LA SOLUCION</w:t>
       </w:r>
+      <w:bookmarkEnd w:id="63"/>
       <w:bookmarkEnd w:id="64"/>
       <w:bookmarkEnd w:id="65"/>
-      <w:bookmarkEnd w:id="66"/>
     </w:p>
     <w:p/>
     <w:p>
@@ -29935,17 +29993,17 @@
       <w:pPr>
         <w:pStyle w:val="Ttulo1"/>
       </w:pPr>
-      <w:bookmarkStart w:id="67" w:name="_Toc120871729"/>
-      <w:bookmarkStart w:id="68" w:name="_Toc120896484"/>
-      <w:bookmarkStart w:id="69" w:name="_Toc197895865"/>
-      <w:bookmarkStart w:id="70" w:name="_Hlk120804282"/>
+      <w:bookmarkStart w:id="66" w:name="_Toc120871729"/>
+      <w:bookmarkStart w:id="67" w:name="_Toc120896484"/>
+      <w:bookmarkStart w:id="68" w:name="_Toc197895865"/>
+      <w:bookmarkStart w:id="69" w:name="_Hlk120804282"/>
       <w:r>
         <w:lastRenderedPageBreak/>
         <w:t>Equipo de Trabajo</w:t>
       </w:r>
+      <w:bookmarkEnd w:id="66"/>
       <w:bookmarkEnd w:id="67"/>
       <w:bookmarkEnd w:id="68"/>
-      <w:bookmarkEnd w:id="69"/>
     </w:p>
     <w:p>
       <w:pPr>
@@ -30178,321 +30236,323 @@
       <w:pPr>
         <w:pStyle w:val="Ttulo1"/>
       </w:pPr>
-      <w:bookmarkStart w:id="71" w:name="_Toc120871730"/>
-      <w:bookmarkStart w:id="72" w:name="_Toc120896485"/>
-      <w:bookmarkStart w:id="73" w:name="_Toc197895866"/>
+      <w:bookmarkStart w:id="70" w:name="_Toc120871730"/>
+      <w:bookmarkStart w:id="71" w:name="_Toc120896485"/>
+      <w:bookmarkStart w:id="72" w:name="_Toc197895866"/>
       <w:r>
         <w:lastRenderedPageBreak/>
         <w:t>Plazo de Ejecución</w:t>
       </w:r>
+      <w:bookmarkEnd w:id="70"/>
       <w:bookmarkEnd w:id="71"/>
       <w:bookmarkEnd w:id="72"/>
+    </w:p>
+    <w:p>
+      <w:pPr>
+        <w:rPr>
+          <w:rFonts w:ascii="Gill Sans MT" w:hAnsi="Gill Sans MT"/>
+        </w:rPr>
+      </w:pPr>
+    </w:p>
+    <w:p>
+      <w:pPr>
+        <w:jc w:val="both"/>
+        <w:rPr>
+          <w:rFonts w:ascii="Gill Sans MT" w:hAnsi="Gill Sans MT"/>
+        </w:rPr>
+      </w:pPr>
+      <w:r>
+        <w:rPr>
+          <w:rFonts w:ascii="Gill Sans MT" w:hAnsi="Gill Sans MT"/>
+        </w:rPr>
+        <w:t xml:space="preserve">La propuesta debe indicar el plazo de tiempo máximo para que la solución requerida en la presente </w:t>
+      </w:r>
+      <w:r>
+        <w:rPr>
+          <w:rFonts w:ascii="Gill Sans MT" w:hAnsi="Gill Sans MT"/>
+        </w:rPr>
+        <w:t>EETT</w:t>
+      </w:r>
+      <w:r>
+        <w:rPr>
+          <w:rFonts w:ascii="Gill Sans MT" w:hAnsi="Gill Sans MT"/>
+        </w:rPr>
+        <w:t xml:space="preserve"> quede operativa al 100%.</w:t>
+      </w:r>
+    </w:p>
+    <w:p>
+      <w:pPr>
+        <w:jc w:val="both"/>
+        <w:rPr>
+          <w:rFonts w:ascii="Gill Sans MT" w:hAnsi="Gill Sans MT"/>
+        </w:rPr>
+      </w:pPr>
+    </w:p>
+    <w:p>
+      <w:pPr>
+        <w:jc w:val="both"/>
+        <w:rPr>
+          <w:rFonts w:ascii="Gill Sans MT" w:hAnsi="Gill Sans MT"/>
+        </w:rPr>
+      </w:pPr>
+      <w:r>
+        <w:rPr>
+          <w:rFonts w:ascii="Gill Sans MT" w:hAnsi="Gill Sans MT"/>
+        </w:rPr>
+        <w:t xml:space="preserve">Para ello el proveedor deberá alcanzar la lista de módulos base y adicionales que están incluidos dentro de la suscripción </w:t>
+      </w:r>
+      <w:r>
+        <w:rPr>
+          <w:rFonts w:ascii="Gill Sans MT" w:hAnsi="Gill Sans MT"/>
+        </w:rPr>
+        <w:t xml:space="preserve">ofrecida, y los documentos / formatos necesarios que deben llenarse para </w:t>
+      </w:r>
+      <w:r>
+        <w:rPr>
+          <w:rFonts w:ascii="Gill Sans MT" w:hAnsi="Gill Sans MT"/>
+        </w:rPr>
+        <w:t xml:space="preserve">que Luz del Sur pueda definir </w:t>
+      </w:r>
+      <w:r>
+        <w:rPr>
+          <w:rFonts w:ascii="Gill Sans MT" w:hAnsi="Gill Sans MT"/>
+        </w:rPr>
+        <w:t>la secuencia</w:t>
+      </w:r>
+      <w:r>
+        <w:rPr>
+          <w:rFonts w:ascii="Gill Sans MT" w:hAnsi="Gill Sans MT"/>
+        </w:rPr>
+        <w:t xml:space="preserve"> de implementación de </w:t>
+      </w:r>
+      <w:r>
+        <w:rPr>
+          <w:rFonts w:ascii="Gill Sans MT" w:hAnsi="Gill Sans MT"/>
+        </w:rPr>
+        <w:t>estos</w:t>
+      </w:r>
+      <w:r>
+        <w:rPr>
+          <w:rFonts w:ascii="Gill Sans MT" w:hAnsi="Gill Sans MT"/>
+        </w:rPr>
+        <w:t>.</w:t>
+      </w:r>
+    </w:p>
+    <w:p>
+      <w:pPr>
+        <w:jc w:val="both"/>
+        <w:rPr>
+          <w:rFonts w:ascii="Gill Sans MT" w:hAnsi="Gill Sans MT"/>
+        </w:rPr>
+      </w:pPr>
+    </w:p>
+    <w:p>
+      <w:pPr>
+        <w:jc w:val="both"/>
+        <w:rPr>
+          <w:rFonts w:ascii="Gill Sans MT" w:hAnsi="Gill Sans MT"/>
+        </w:rPr>
+      </w:pPr>
+      <w:r>
+        <w:rPr>
+          <w:rFonts w:ascii="Gill Sans MT" w:hAnsi="Gill Sans MT"/>
+        </w:rPr>
+        <w:t xml:space="preserve">Adicionalmente, luego de la puesta en operación de </w:t>
+      </w:r>
+      <w:r>
+        <w:rPr>
+          <w:rFonts w:ascii="Gill Sans MT" w:hAnsi="Gill Sans MT"/>
+        </w:rPr>
+        <w:t>e</w:t>
+      </w:r>
+      <w:r>
+        <w:rPr>
+          <w:rFonts w:ascii="Gill Sans MT" w:hAnsi="Gill Sans MT"/>
+        </w:rPr>
+        <w:t xml:space="preserve">stos módulos se requieren </w:t>
+      </w:r>
+      <w:r>
+        <w:rPr>
+          <w:rFonts w:ascii="Gill Sans MT" w:hAnsi="Gill Sans MT"/>
+        </w:rPr>
+        <w:t xml:space="preserve">un </w:t>
+      </w:r>
+      <w:r>
+        <w:rPr>
+          <w:rFonts w:ascii="Gill Sans MT" w:hAnsi="Gill Sans MT"/>
+        </w:rPr>
+        <w:t xml:space="preserve">mínimo </w:t>
+      </w:r>
+      <w:r>
+        <w:rPr>
+          <w:rFonts w:ascii="Gill Sans MT" w:hAnsi="Gill Sans MT"/>
+        </w:rPr>
+        <w:t xml:space="preserve">de </w:t>
+      </w:r>
+      <w:r>
+        <w:rPr>
+          <w:rFonts w:ascii="Gill Sans MT" w:hAnsi="Gill Sans MT"/>
+        </w:rPr>
+        <w:t xml:space="preserve">dos meses adicionales de acompañamiento </w:t>
+      </w:r>
+      <w:r>
+        <w:rPr>
+          <w:rFonts w:ascii="Gill Sans MT" w:hAnsi="Gill Sans MT"/>
+        </w:rPr>
+        <w:t>del proveedor</w:t>
+      </w:r>
+      <w:r>
+        <w:rPr>
+          <w:rFonts w:ascii="Gill Sans MT" w:hAnsi="Gill Sans MT"/>
+        </w:rPr>
+        <w:t>.</w:t>
+      </w:r>
+      <w:r>
+        <w:rPr>
+          <w:rFonts w:ascii="Gill Sans MT" w:hAnsi="Gill Sans MT"/>
+        </w:rPr>
+        <w:t xml:space="preserve"> </w:t>
+      </w:r>
+    </w:p>
+    <w:p>
+      <w:pPr>
+        <w:jc w:val="both"/>
+        <w:rPr>
+          <w:rFonts w:ascii="Gill Sans MT" w:hAnsi="Gill Sans MT"/>
+        </w:rPr>
+      </w:pPr>
+    </w:p>
+    <w:p>
+      <w:pPr>
+        <w:jc w:val="both"/>
+        <w:rPr>
+          <w:rFonts w:ascii="Gill Sans MT" w:hAnsi="Gill Sans MT"/>
+        </w:rPr>
+      </w:pPr>
+      <w:r>
+        <w:rPr>
+          <w:rFonts w:ascii="Gill Sans MT" w:hAnsi="Gill Sans MT"/>
+        </w:rPr>
+        <w:t xml:space="preserve">El plazo inicia después de la entrega de la carta de aceptación de la propuesta ganadora y culmina con el acta de entrega total que confirme la ejecución satisfactoria de las pruebas y disponibilidad.  </w:t>
+      </w:r>
+    </w:p>
+    <w:p>
+      <w:pPr>
+        <w:jc w:val="both"/>
+        <w:rPr>
+          <w:rFonts w:ascii="Gill Sans MT" w:hAnsi="Gill Sans MT"/>
+        </w:rPr>
+      </w:pPr>
+    </w:p>
+    <w:p>
+      <w:pPr>
+        <w:jc w:val="both"/>
+        <w:rPr>
+          <w:rFonts w:ascii="Gill Sans MT" w:hAnsi="Gill Sans MT"/>
+        </w:rPr>
+      </w:pPr>
+      <w:r>
+        <w:rPr>
+          <w:rFonts w:ascii="Gill Sans MT" w:hAnsi="Gill Sans MT"/>
+        </w:rPr>
+        <w:t xml:space="preserve">El plazo </w:t>
+      </w:r>
+      <w:r>
+        <w:rPr>
+          <w:rFonts w:ascii="Gill Sans MT" w:hAnsi="Gill Sans MT"/>
+        </w:rPr>
+        <w:t xml:space="preserve">propuesto </w:t>
+      </w:r>
+      <w:r>
+        <w:rPr>
+          <w:rFonts w:ascii="Gill Sans MT" w:hAnsi="Gill Sans MT"/>
+        </w:rPr>
+        <w:t xml:space="preserve">del servicio es </w:t>
+      </w:r>
+      <w:r>
+        <w:rPr>
+          <w:rFonts w:ascii="Gill Sans MT" w:hAnsi="Gill Sans MT"/>
+        </w:rPr>
+        <w:t xml:space="preserve">de </w:t>
+      </w:r>
+      <w:r>
+        <w:rPr>
+          <w:rFonts w:ascii="Gill Sans MT" w:hAnsi="Gill Sans MT"/>
+        </w:rPr>
+        <w:t>5</w:t>
+      </w:r>
+      <w:r>
+        <w:rPr>
+          <w:rFonts w:ascii="Gill Sans MT" w:hAnsi="Gill Sans MT"/>
+        </w:rPr>
+        <w:t xml:space="preserve"> meses</w:t>
+      </w:r>
+      <w:r>
+        <w:rPr>
+          <w:rFonts w:ascii="Gill Sans MT" w:hAnsi="Gill Sans MT"/>
+        </w:rPr>
+        <w:t>,</w:t>
+      </w:r>
+      <w:r>
+        <w:rPr>
+          <w:rFonts w:ascii="Gill Sans MT" w:hAnsi="Gill Sans MT"/>
+        </w:rPr>
+        <w:t xml:space="preserve"> el cual no será obligatorio o vinculante para Luz del Sur</w:t>
+      </w:r>
+      <w:r>
+        <w:rPr>
+          <w:rFonts w:ascii="Gill Sans MT" w:hAnsi="Gill Sans MT"/>
+        </w:rPr>
+        <w:t>.</w:t>
+      </w:r>
+      <w:r>
+        <w:rPr>
+          <w:rFonts w:ascii="Gill Sans MT" w:hAnsi="Gill Sans MT"/>
+        </w:rPr>
+        <w:t xml:space="preserve"> Es decir</w:t>
+      </w:r>
+      <w:r>
+        <w:rPr>
+          <w:rFonts w:ascii="Gill Sans MT" w:hAnsi="Gill Sans MT"/>
+        </w:rPr>
+        <w:t>,</w:t>
+      </w:r>
+      <w:r>
+        <w:rPr>
+          <w:rFonts w:ascii="Gill Sans MT" w:hAnsi="Gill Sans MT"/>
+        </w:rPr>
+        <w:t xml:space="preserve"> a solicitud de Luz del Sur y previa comunicación </w:t>
+      </w:r>
+      <w:r>
+        <w:rPr>
+          <w:rFonts w:ascii="Gill Sans MT" w:hAnsi="Gill Sans MT"/>
+        </w:rPr>
+        <w:t xml:space="preserve">al proveedor </w:t>
+      </w:r>
+      <w:r>
+        <w:rPr>
+          <w:rFonts w:ascii="Gill Sans MT" w:hAnsi="Gill Sans MT"/>
+        </w:rPr>
+        <w:t>se podrá dar por terminado el contrato.</w:t>
+      </w:r>
+    </w:p>
+    <w:p>
+      <w:pPr>
+        <w:jc w:val="both"/>
+        <w:rPr>
+          <w:rFonts w:ascii="Gill Sans MT" w:hAnsi="Gill Sans MT"/>
+        </w:rPr>
+      </w:pPr>
+    </w:p>
+    <w:p>
+      <w:pPr>
+        <w:jc w:val="both"/>
+        <w:rPr>
+          <w:rFonts w:ascii="Gill Sans MT" w:hAnsi="Gill Sans MT"/>
+        </w:rPr>
+      </w:pPr>
+      <w:bookmarkStart w:id="73" w:name="_GoBack"/>
       <w:bookmarkEnd w:id="73"/>
-    </w:p>
-    <w:p>
-      <w:pPr>
-        <w:rPr>
-          <w:rFonts w:ascii="Gill Sans MT" w:hAnsi="Gill Sans MT"/>
-        </w:rPr>
-      </w:pPr>
-    </w:p>
-    <w:p>
-      <w:pPr>
-        <w:jc w:val="both"/>
-        <w:rPr>
-          <w:rFonts w:ascii="Gill Sans MT" w:hAnsi="Gill Sans MT"/>
-        </w:rPr>
-      </w:pPr>
-      <w:r>
-        <w:rPr>
-          <w:rFonts w:ascii="Gill Sans MT" w:hAnsi="Gill Sans MT"/>
-        </w:rPr>
-        <w:t xml:space="preserve">La propuesta debe indicar el plazo de tiempo máximo para que la solución requerida en la presente </w:t>
-      </w:r>
-      <w:r>
-        <w:rPr>
-          <w:rFonts w:ascii="Gill Sans MT" w:hAnsi="Gill Sans MT"/>
-        </w:rPr>
-        <w:t>EETT</w:t>
-      </w:r>
-      <w:r>
-        <w:rPr>
-          <w:rFonts w:ascii="Gill Sans MT" w:hAnsi="Gill Sans MT"/>
-        </w:rPr>
-        <w:t xml:space="preserve"> quede operativa al 100%.</w:t>
-      </w:r>
-    </w:p>
-    <w:p>
-      <w:pPr>
-        <w:jc w:val="both"/>
-        <w:rPr>
-          <w:rFonts w:ascii="Gill Sans MT" w:hAnsi="Gill Sans MT"/>
-        </w:rPr>
-      </w:pPr>
-    </w:p>
-    <w:p>
-      <w:pPr>
-        <w:jc w:val="both"/>
-        <w:rPr>
-          <w:rFonts w:ascii="Gill Sans MT" w:hAnsi="Gill Sans MT"/>
-        </w:rPr>
-      </w:pPr>
-      <w:r>
-        <w:rPr>
-          <w:rFonts w:ascii="Gill Sans MT" w:hAnsi="Gill Sans MT"/>
-        </w:rPr>
-        <w:t xml:space="preserve">Para ello el proveedor deberá alcanzar la lista de módulos base y adicionales que están incluidos dentro de la suscripción </w:t>
-      </w:r>
-      <w:r>
-        <w:rPr>
-          <w:rFonts w:ascii="Gill Sans MT" w:hAnsi="Gill Sans MT"/>
-        </w:rPr>
-        <w:t xml:space="preserve">ofrecida, y los documentos / formatos necesarios que deben llenarse para </w:t>
-      </w:r>
-      <w:r>
-        <w:rPr>
-          <w:rFonts w:ascii="Gill Sans MT" w:hAnsi="Gill Sans MT"/>
-        </w:rPr>
-        <w:t xml:space="preserve">que Luz del Sur pueda definir </w:t>
-      </w:r>
-      <w:r>
-        <w:rPr>
-          <w:rFonts w:ascii="Gill Sans MT" w:hAnsi="Gill Sans MT"/>
-        </w:rPr>
-        <w:t>la secuencia</w:t>
-      </w:r>
-      <w:r>
-        <w:rPr>
-          <w:rFonts w:ascii="Gill Sans MT" w:hAnsi="Gill Sans MT"/>
-        </w:rPr>
-        <w:t xml:space="preserve"> de implementación de </w:t>
-      </w:r>
-      <w:r>
-        <w:rPr>
-          <w:rFonts w:ascii="Gill Sans MT" w:hAnsi="Gill Sans MT"/>
-        </w:rPr>
-        <w:t>estos</w:t>
-      </w:r>
-      <w:r>
-        <w:rPr>
-          <w:rFonts w:ascii="Gill Sans MT" w:hAnsi="Gill Sans MT"/>
-        </w:rPr>
-        <w:t>.</w:t>
-      </w:r>
-    </w:p>
-    <w:p>
-      <w:pPr>
-        <w:jc w:val="both"/>
-        <w:rPr>
-          <w:rFonts w:ascii="Gill Sans MT" w:hAnsi="Gill Sans MT"/>
-        </w:rPr>
-      </w:pPr>
-    </w:p>
-    <w:p>
-      <w:pPr>
-        <w:jc w:val="both"/>
-        <w:rPr>
-          <w:rFonts w:ascii="Gill Sans MT" w:hAnsi="Gill Sans MT"/>
-        </w:rPr>
-      </w:pPr>
-      <w:r>
-        <w:rPr>
-          <w:rFonts w:ascii="Gill Sans MT" w:hAnsi="Gill Sans MT"/>
-        </w:rPr>
-        <w:t xml:space="preserve">Adicionalmente, luego de la puesta en operación de </w:t>
-      </w:r>
-      <w:r>
-        <w:rPr>
-          <w:rFonts w:ascii="Gill Sans MT" w:hAnsi="Gill Sans MT"/>
-        </w:rPr>
-        <w:t>e</w:t>
-      </w:r>
-      <w:r>
-        <w:rPr>
-          <w:rFonts w:ascii="Gill Sans MT" w:hAnsi="Gill Sans MT"/>
-        </w:rPr>
-        <w:t xml:space="preserve">stos módulos se requieren </w:t>
-      </w:r>
-      <w:r>
-        <w:rPr>
-          <w:rFonts w:ascii="Gill Sans MT" w:hAnsi="Gill Sans MT"/>
-        </w:rPr>
-        <w:t xml:space="preserve">un </w:t>
-      </w:r>
-      <w:r>
-        <w:rPr>
-          <w:rFonts w:ascii="Gill Sans MT" w:hAnsi="Gill Sans MT"/>
-        </w:rPr>
-        <w:t xml:space="preserve">mínimo </w:t>
-      </w:r>
-      <w:r>
-        <w:rPr>
-          <w:rFonts w:ascii="Gill Sans MT" w:hAnsi="Gill Sans MT"/>
-        </w:rPr>
-        <w:t xml:space="preserve">de </w:t>
-      </w:r>
-      <w:r>
-        <w:rPr>
-          <w:rFonts w:ascii="Gill Sans MT" w:hAnsi="Gill Sans MT"/>
-        </w:rPr>
-        <w:t xml:space="preserve">dos meses adicionales de acompañamiento </w:t>
-      </w:r>
-      <w:r>
-        <w:rPr>
-          <w:rFonts w:ascii="Gill Sans MT" w:hAnsi="Gill Sans MT"/>
-        </w:rPr>
-        <w:t>del proveedor</w:t>
-      </w:r>
-      <w:r>
-        <w:rPr>
-          <w:rFonts w:ascii="Gill Sans MT" w:hAnsi="Gill Sans MT"/>
-        </w:rPr>
-        <w:t>.</w:t>
-      </w:r>
-      <w:r>
-        <w:rPr>
-          <w:rFonts w:ascii="Gill Sans MT" w:hAnsi="Gill Sans MT"/>
-        </w:rPr>
-        <w:t xml:space="preserve"> </w:t>
-      </w:r>
-    </w:p>
-    <w:p>
-      <w:pPr>
-        <w:jc w:val="both"/>
-        <w:rPr>
-          <w:rFonts w:ascii="Gill Sans MT" w:hAnsi="Gill Sans MT"/>
-        </w:rPr>
-      </w:pPr>
-    </w:p>
-    <w:p>
-      <w:pPr>
-        <w:jc w:val="both"/>
-        <w:rPr>
-          <w:rFonts w:ascii="Gill Sans MT" w:hAnsi="Gill Sans MT"/>
-        </w:rPr>
-      </w:pPr>
-      <w:r>
-        <w:rPr>
-          <w:rFonts w:ascii="Gill Sans MT" w:hAnsi="Gill Sans MT"/>
-        </w:rPr>
-        <w:t xml:space="preserve">El plazo inicia después de la entrega de la carta de aceptación de la propuesta ganadora y culmina con el acta de entrega total que confirme la ejecución satisfactoria de las pruebas y disponibilidad.  </w:t>
-      </w:r>
-    </w:p>
-    <w:p>
-      <w:pPr>
-        <w:jc w:val="both"/>
-        <w:rPr>
-          <w:rFonts w:ascii="Gill Sans MT" w:hAnsi="Gill Sans MT"/>
-        </w:rPr>
-      </w:pPr>
-    </w:p>
-    <w:p>
-      <w:pPr>
-        <w:jc w:val="both"/>
-        <w:rPr>
-          <w:rFonts w:ascii="Gill Sans MT" w:hAnsi="Gill Sans MT"/>
-        </w:rPr>
-      </w:pPr>
-      <w:r>
-        <w:rPr>
-          <w:rFonts w:ascii="Gill Sans MT" w:hAnsi="Gill Sans MT"/>
-        </w:rPr>
-        <w:t xml:space="preserve">El plazo </w:t>
-      </w:r>
-      <w:r>
-        <w:rPr>
-          <w:rFonts w:ascii="Gill Sans MT" w:hAnsi="Gill Sans MT"/>
-        </w:rPr>
-        <w:t xml:space="preserve">propuesto </w:t>
-      </w:r>
-      <w:r>
-        <w:rPr>
-          <w:rFonts w:ascii="Gill Sans MT" w:hAnsi="Gill Sans MT"/>
-        </w:rPr>
-        <w:t xml:space="preserve">del servicio es </w:t>
-      </w:r>
-      <w:r>
-        <w:rPr>
-          <w:rFonts w:ascii="Gill Sans MT" w:hAnsi="Gill Sans MT"/>
-        </w:rPr>
-        <w:t xml:space="preserve">de </w:t>
-      </w:r>
-      <w:r>
-        <w:rPr>
-          <w:rFonts w:ascii="Gill Sans MT" w:hAnsi="Gill Sans MT"/>
-        </w:rPr>
-        <w:t>5</w:t>
-      </w:r>
-      <w:r>
-        <w:rPr>
-          <w:rFonts w:ascii="Gill Sans MT" w:hAnsi="Gill Sans MT"/>
-        </w:rPr>
-        <w:t xml:space="preserve"> meses</w:t>
-      </w:r>
-      <w:r>
-        <w:rPr>
-          <w:rFonts w:ascii="Gill Sans MT" w:hAnsi="Gill Sans MT"/>
-        </w:rPr>
-        <w:t>,</w:t>
-      </w:r>
-      <w:r>
-        <w:rPr>
-          <w:rFonts w:ascii="Gill Sans MT" w:hAnsi="Gill Sans MT"/>
-        </w:rPr>
-        <w:t xml:space="preserve"> el cual no será obligatorio o vinculante para Luz del Sur</w:t>
-      </w:r>
-      <w:r>
-        <w:rPr>
-          <w:rFonts w:ascii="Gill Sans MT" w:hAnsi="Gill Sans MT"/>
-        </w:rPr>
-        <w:t>.</w:t>
-      </w:r>
-      <w:r>
-        <w:rPr>
-          <w:rFonts w:ascii="Gill Sans MT" w:hAnsi="Gill Sans MT"/>
-        </w:rPr>
-        <w:t xml:space="preserve"> Es decir</w:t>
-      </w:r>
-      <w:r>
-        <w:rPr>
-          <w:rFonts w:ascii="Gill Sans MT" w:hAnsi="Gill Sans MT"/>
-        </w:rPr>
-        <w:t>,</w:t>
-      </w:r>
-      <w:r>
-        <w:rPr>
-          <w:rFonts w:ascii="Gill Sans MT" w:hAnsi="Gill Sans MT"/>
-        </w:rPr>
-        <w:t xml:space="preserve"> a solicitud de Luz del Sur y previa comunicación </w:t>
-      </w:r>
-      <w:r>
-        <w:rPr>
-          <w:rFonts w:ascii="Gill Sans MT" w:hAnsi="Gill Sans MT"/>
-        </w:rPr>
-        <w:t xml:space="preserve">al proveedor </w:t>
-      </w:r>
-      <w:r>
-        <w:rPr>
-          <w:rFonts w:ascii="Gill Sans MT" w:hAnsi="Gill Sans MT"/>
-        </w:rPr>
-        <w:t>se podrá dar por terminado el contrato.</w:t>
-      </w:r>
-    </w:p>
-    <w:p>
-      <w:pPr>
-        <w:jc w:val="both"/>
-        <w:rPr>
-          <w:rFonts w:ascii="Gill Sans MT" w:hAnsi="Gill Sans MT"/>
-        </w:rPr>
-      </w:pPr>
-    </w:p>
-    <w:p>
-      <w:pPr>
-        <w:jc w:val="both"/>
-        <w:rPr>
-          <w:rFonts w:ascii="Gill Sans MT" w:hAnsi="Gill Sans MT"/>
-        </w:rPr>
-      </w:pPr>
     </w:p>
     <w:p>
       <w:pPr>
@@ -39733,7 +39793,7 @@
         </w:rPr>
         <w:t>Firma del representante de Fabricante</w:t>
       </w:r>
-      <w:bookmarkEnd w:id="70"/>
+      <w:bookmarkEnd w:id="69"/>
     </w:p>
     <w:p>
       <w:pPr>
@@ -42619,9 +42679,9 @@
       <w:lvlJc w:val="left"/>
       <w:pPr>
         <w:tabs>
-          <w:tab w:val="num" w:pos="4824"/>
+          <w:tab w:val="num" w:pos="9794"/>
         </w:tabs>
-        <w:ind w:left="4824" w:hanging="864"/>
+        <w:ind w:left="9794" w:hanging="864"/>
       </w:pPr>
       <w:rPr>
         <w:rFonts w:ascii="Gill Sans MT" w:hAnsi="Gill Sans MT" w:hint="default"/>
@@ -46151,7 +46211,9 @@
       </w:numPr>
       <w:shd w:val="clear" w:color="C0C0C0" w:fill="FFFFFF"/>
       <w:tabs>
+        <w:tab w:val="clear" w:pos="9794"/>
         <w:tab w:val="left" w:pos="0"/>
+        <w:tab w:val="num" w:pos="1147"/>
       </w:tabs>
       <w:ind w:left="862" w:hanging="862"/>
       <w:outlineLvl w:val="2"/>
@@ -48543,15 +48605,6 @@
 </file>
 
 <file path=customXml/item1.xml><?xml version="1.0" encoding="utf-8"?>
-<?mso-contentType ?>
-<FormTemplates xmlns="http://schemas.microsoft.com/sharepoint/v3/contenttype/forms">
-  <Display>DocumentLibraryForm</Display>
-  <Edit>DocumentLibraryForm</Edit>
-  <New>DocumentLibraryForm</New>
-</FormTemplates>
-</file>
-
-<file path=customXml/item2.xml><?xml version="1.0" encoding="utf-8"?>
 <ct:contentTypeSchema xmlns:ct="http://schemas.microsoft.com/office/2006/metadata/contentType" xmlns:ma="http://schemas.microsoft.com/office/2006/metadata/properties/metaAttributes" ct:_="" ma:_="" ma:contentTypeName="Documento" ma:contentTypeID="0x010100B0B4900E83CCD5409F5C482BFE74263A" ma:contentTypeVersion="4" ma:contentTypeDescription="Crear nuevo documento." ma:contentTypeScope="" ma:versionID="cbb295317883534d74a2bbd00f780954">
   <xsd:schema xmlns:xsd="http://www.w3.org/2001/XMLSchema" xmlns:xs="http://www.w3.org/2001/XMLSchema" xmlns:p="http://schemas.microsoft.com/office/2006/metadata/properties" xmlns:ns2="5b636ec5-9518-408d-aa5d-bdefc2e07dba" xmlns:ns3="a499ee0a-9c81-40f3-b545-25a54b76ff37" targetNamespace="http://schemas.microsoft.com/office/2006/metadata/properties" ma:root="true" ma:fieldsID="005b4673ec3baf9563579f526a95c26c" ns2:_="" ns3:_="">
     <xsd:import namespace="5b636ec5-9518-408d-aa5d-bdefc2e07dba"/>
@@ -48716,6 +48769,15 @@
 </ct:contentTypeSchema>
 </file>
 
+<file path=customXml/item2.xml><?xml version="1.0" encoding="utf-8"?>
+<?mso-contentType ?>
+<FormTemplates xmlns="http://schemas.microsoft.com/sharepoint/v3/contenttype/forms">
+  <Display>DocumentLibraryForm</Display>
+  <Edit>DocumentLibraryForm</Edit>
+  <New>DocumentLibraryForm</New>
+</FormTemplates>
+</file>
+
 <file path=customXml/item3.xml><?xml version="1.0" encoding="utf-8"?>
 <p:properties xmlns:p="http://schemas.microsoft.com/office/2006/metadata/properties" xmlns:xsi="http://www.w3.org/2001/XMLSchema-instance" xmlns:pc="http://schemas.microsoft.com/office/infopath/2007/PartnerControls">
   <documentManagement/>
@@ -48727,14 +48789,6 @@
 </file>
 
 <file path=customXml/itemProps1.xml><?xml version="1.0" encoding="utf-8"?>
-<ds:datastoreItem xmlns:ds="http://schemas.openxmlformats.org/officeDocument/2006/customXml" ds:itemID="{D13E463C-9367-4124-AF2D-ABB5ECC0DB49}">
-  <ds:schemaRefs>
-    <ds:schemaRef ds:uri="http://schemas.microsoft.com/sharepoint/v3/contenttype/forms"/>
-  </ds:schemaRefs>
-</ds:datastoreItem>
-</file>
-
-<file path=customXml/itemProps2.xml><?xml version="1.0" encoding="utf-8"?>
 <ds:datastoreItem xmlns:ds="http://schemas.openxmlformats.org/officeDocument/2006/customXml" ds:itemID="{270177B9-2760-49CA-A071-9ACDCC997B35}">
   <ds:schemaRefs>
     <ds:schemaRef ds:uri="http://schemas.microsoft.com/office/2006/metadata/contentType"/>
@@ -48753,25 +48807,33 @@
 </ds:datastoreItem>
 </file>
 
+<file path=customXml/itemProps2.xml><?xml version="1.0" encoding="utf-8"?>
+<ds:datastoreItem xmlns:ds="http://schemas.openxmlformats.org/officeDocument/2006/customXml" ds:itemID="{D13E463C-9367-4124-AF2D-ABB5ECC0DB49}">
+  <ds:schemaRefs>
+    <ds:schemaRef ds:uri="http://schemas.microsoft.com/sharepoint/v3/contenttype/forms"/>
+  </ds:schemaRefs>
+</ds:datastoreItem>
+</file>
+
 <file path=customXml/itemProps3.xml><?xml version="1.0" encoding="utf-8"?>
 <ds:datastoreItem xmlns:ds="http://schemas.openxmlformats.org/officeDocument/2006/customXml" ds:itemID="{A641B781-B148-4918-8F0E-264EAD5E10C1}">
   <ds:schemaRefs>
+    <ds:schemaRef ds:uri="http://schemas.microsoft.com/office/2006/documentManagement/types"/>
+    <ds:schemaRef ds:uri="http://purl.org/dc/elements/1.1/"/>
+    <ds:schemaRef ds:uri="http://schemas.openxmlformats.org/package/2006/metadata/core-properties"/>
+    <ds:schemaRef ds:uri="http://purl.org/dc/terms/"/>
+    <ds:schemaRef ds:uri="http://www.w3.org/XML/1998/namespace"/>
+    <ds:schemaRef ds:uri="http://schemas.microsoft.com/office/2006/metadata/properties"/>
+    <ds:schemaRef ds:uri="5b636ec5-9518-408d-aa5d-bdefc2e07dba"/>
+    <ds:schemaRef ds:uri="http://schemas.microsoft.com/office/infopath/2007/PartnerControls"/>
     <ds:schemaRef ds:uri="a499ee0a-9c81-40f3-b545-25a54b76ff37"/>
-    <ds:schemaRef ds:uri="http://purl.org/dc/elements/1.1/"/>
-    <ds:schemaRef ds:uri="http://schemas.microsoft.com/office/2006/metadata/properties"/>
     <ds:schemaRef ds:uri="http://purl.org/dc/dcmitype/"/>
-    <ds:schemaRef ds:uri="http://www.w3.org/XML/1998/namespace"/>
-    <ds:schemaRef ds:uri="http://purl.org/dc/terms/"/>
-    <ds:schemaRef ds:uri="5b636ec5-9518-408d-aa5d-bdefc2e07dba"/>
-    <ds:schemaRef ds:uri="http://schemas.microsoft.com/office/2006/documentManagement/types"/>
-    <ds:schemaRef ds:uri="http://schemas.microsoft.com/office/infopath/2007/PartnerControls"/>
-    <ds:schemaRef ds:uri="http://schemas.openxmlformats.org/package/2006/metadata/core-properties"/>
   </ds:schemaRefs>
 </ds:datastoreItem>
 </file>
 
 <file path=customXml/itemProps4.xml><?xml version="1.0" encoding="utf-8"?>
-<ds:datastoreItem xmlns:ds="http://schemas.openxmlformats.org/officeDocument/2006/customXml" ds:itemID="{77808169-4CE5-404B-9EB7-6CD8F3C96586}">
+<ds:datastoreItem xmlns:ds="http://schemas.openxmlformats.org/officeDocument/2006/customXml" ds:itemID="{77B2930A-22FA-488E-B789-9E6DCB701013}">
   <ds:schemaRefs>
     <ds:schemaRef ds:uri="http://schemas.openxmlformats.org/officeDocument/2006/bibliography"/>
   </ds:schemaRefs>

</xml_diff>

<commit_message>
antes de optimizar todo el código
</commit_message>
<xml_diff>
--- a/ET- Sistema de monitoreo de condición de transformadores V2.docx
+++ b/ET- Sistema de monitoreo de condición de transformadores V2.docx
@@ -19878,7 +19878,10 @@
       </w:r>
       <w:bookmarkEnd w:id="30"/>
     </w:p>
-    <w:p/>
+    <w:p>
+      <w:bookmarkStart w:id="31" w:name="_GoBack"/>
+      <w:bookmarkEnd w:id="31"/>
+    </w:p>
     <w:p>
       <w:pPr>
         <w:rPr>
@@ -19926,24 +19929,6 @@
         <w:jc w:val="both"/>
         <w:rPr>
           <w:rFonts w:ascii="Gill Sans MT" w:hAnsi="Gill Sans MT"/>
-        </w:rPr>
-      </w:pPr>
-    </w:p>
-    <w:p>
-      <w:pPr>
-        <w:ind w:left="-851" w:right="-1130"/>
-        <w:jc w:val="both"/>
-        <w:rPr>
-          <w:noProof/>
-        </w:rPr>
-      </w:pPr>
-    </w:p>
-    <w:p>
-      <w:pPr>
-        <w:ind w:left="-851" w:right="-1130"/>
-        <w:jc w:val="both"/>
-        <w:rPr>
-          <w:noProof/>
         </w:rPr>
       </w:pPr>
     </w:p>
@@ -20344,7 +20329,6 @@
         <w:rPr>
           <w:rFonts w:ascii="Gill Sans MT" w:hAnsi="Gill Sans MT"/>
         </w:rPr>
-        <w:lastRenderedPageBreak/>
         <w:t>Datos</w:t>
       </w:r>
       <w:r>
@@ -20411,6 +20395,7 @@
         <w:rPr>
           <w:rFonts w:ascii="Gill Sans MT" w:hAnsi="Gill Sans MT"/>
         </w:rPr>
+        <w:lastRenderedPageBreak/>
         <w:t>Edición de Datos de Transformador: Permitir la actualización de la información del transformador por usuarios con los permisos adecuados.</w:t>
       </w:r>
       <w:r>
@@ -21432,7 +21417,6 @@
           <w:sz w:val="20"/>
           <w:szCs w:val="20"/>
         </w:rPr>
-        <w:lastRenderedPageBreak/>
         <w:t xml:space="preserve">Figura 4. </w:t>
       </w:r>
       <w:r>
@@ -21463,6 +21447,7 @@
         <w:rPr>
           <w:noProof/>
         </w:rPr>
+        <w:lastRenderedPageBreak/>
         <w:drawing>
           <wp:inline distT="0" distB="0" distL="0" distR="0" wp14:anchorId="0C9C5DE7" wp14:editId="25565166">
             <wp:extent cx="4325815" cy="3626105"/>
@@ -21615,7 +21600,6 @@
           <w:sz w:val="20"/>
           <w:szCs w:val="20"/>
         </w:rPr>
-        <w:lastRenderedPageBreak/>
         <w:t xml:space="preserve">Figura </w:t>
       </w:r>
       <w:r>
@@ -21664,6 +21648,7 @@
         <w:rPr>
           <w:noProof/>
         </w:rPr>
+        <w:lastRenderedPageBreak/>
         <w:drawing>
           <wp:inline distT="0" distB="0" distL="0" distR="0" wp14:anchorId="36887401" wp14:editId="10CBE375">
             <wp:extent cx="3860407" cy="3622431"/>
@@ -22569,11 +22554,11 @@
       <w:pPr>
         <w:pStyle w:val="Ttulo3"/>
       </w:pPr>
-      <w:bookmarkStart w:id="31" w:name="_Toc197895851"/>
+      <w:bookmarkStart w:id="32" w:name="_Toc197895851"/>
       <w:r>
         <w:t>Módulo de Ingreso de Datos Técnicos</w:t>
       </w:r>
-      <w:bookmarkEnd w:id="31"/>
+      <w:bookmarkEnd w:id="32"/>
     </w:p>
     <w:p/>
     <w:p>
@@ -23224,11 +23209,11 @@
       <w:pPr>
         <w:pStyle w:val="Ttulo3"/>
       </w:pPr>
-      <w:bookmarkStart w:id="32" w:name="_Toc197895852"/>
+      <w:bookmarkStart w:id="33" w:name="_Toc197895852"/>
       <w:r>
         <w:t>Módulo de Cálculo del Índice de Salud (HI)</w:t>
       </w:r>
-      <w:bookmarkEnd w:id="32"/>
+      <w:bookmarkEnd w:id="33"/>
     </w:p>
     <w:p/>
     <w:p>
@@ -23868,11 +23853,11 @@
       <w:pPr>
         <w:pStyle w:val="Ttulo3"/>
       </w:pPr>
-      <w:bookmarkStart w:id="33" w:name="_Toc197895853"/>
+      <w:bookmarkStart w:id="34" w:name="_Toc197895853"/>
       <w:r>
         <w:t>Módulo de Visualización y Reportes</w:t>
       </w:r>
-      <w:bookmarkEnd w:id="33"/>
+      <w:bookmarkEnd w:id="34"/>
     </w:p>
     <w:p/>
     <w:p>
@@ -24725,11 +24710,11 @@
       <w:pPr>
         <w:pStyle w:val="Ttulo3"/>
       </w:pPr>
-      <w:bookmarkStart w:id="34" w:name="_Toc197895854"/>
+      <w:bookmarkStart w:id="35" w:name="_Toc197895854"/>
       <w:r>
         <w:t>Módulo de Alertas y Notificaciones</w:t>
       </w:r>
-      <w:bookmarkEnd w:id="34"/>
+      <w:bookmarkEnd w:id="35"/>
     </w:p>
     <w:p/>
     <w:p>
@@ -25347,11 +25332,11 @@
       <w:pPr>
         <w:pStyle w:val="Ttulo3"/>
       </w:pPr>
-      <w:bookmarkStart w:id="35" w:name="_Toc197895855"/>
+      <w:bookmarkStart w:id="36" w:name="_Toc197895855"/>
       <w:r>
         <w:t>Módulo de Administración del Sistema</w:t>
       </w:r>
-      <w:bookmarkEnd w:id="35"/>
+      <w:bookmarkEnd w:id="36"/>
     </w:p>
     <w:p/>
     <w:bookmarkEnd w:id="17"/>
@@ -26338,20 +26323,20 @@
           <w:lang w:val="es-PE"/>
         </w:rPr>
       </w:pPr>
-      <w:bookmarkStart w:id="36" w:name="_Toc120871710"/>
-      <w:bookmarkStart w:id="37" w:name="_Toc120896465"/>
-      <w:bookmarkStart w:id="38" w:name="_Toc135729126"/>
-      <w:bookmarkStart w:id="39" w:name="_Toc197895856"/>
+      <w:bookmarkStart w:id="37" w:name="_Toc120871710"/>
+      <w:bookmarkStart w:id="38" w:name="_Toc120896465"/>
+      <w:bookmarkStart w:id="39" w:name="_Toc135729126"/>
+      <w:bookmarkStart w:id="40" w:name="_Toc197895856"/>
       <w:r>
         <w:rPr>
           <w:lang w:val="es-PE"/>
         </w:rPr>
         <w:t>GESTION DEL CAMBIO</w:t>
       </w:r>
-      <w:bookmarkEnd w:id="36"/>
       <w:bookmarkEnd w:id="37"/>
       <w:bookmarkEnd w:id="38"/>
       <w:bookmarkEnd w:id="39"/>
+      <w:bookmarkEnd w:id="40"/>
     </w:p>
     <w:p/>
     <w:p>
@@ -26878,20 +26863,20 @@
           <w:lang w:val="es-PE"/>
         </w:rPr>
       </w:pPr>
-      <w:bookmarkStart w:id="40" w:name="_Toc120871733"/>
-      <w:bookmarkStart w:id="41" w:name="_Toc120896489"/>
-      <w:bookmarkStart w:id="42" w:name="_Toc135729127"/>
-      <w:bookmarkStart w:id="43" w:name="_Toc197895857"/>
+      <w:bookmarkStart w:id="41" w:name="_Toc120871733"/>
+      <w:bookmarkStart w:id="42" w:name="_Toc120896489"/>
+      <w:bookmarkStart w:id="43" w:name="_Toc135729127"/>
+      <w:bookmarkStart w:id="44" w:name="_Toc197895857"/>
       <w:r>
         <w:rPr>
           <w:lang w:val="es-PE"/>
         </w:rPr>
         <w:t>PLAN DE PRUEBAS</w:t>
       </w:r>
-      <w:bookmarkEnd w:id="40"/>
       <w:bookmarkEnd w:id="41"/>
       <w:bookmarkEnd w:id="42"/>
       <w:bookmarkEnd w:id="43"/>
+      <w:bookmarkEnd w:id="44"/>
     </w:p>
     <w:p/>
     <w:p>
@@ -27281,16 +27266,16 @@
           <w:lang w:val="es-PE"/>
         </w:rPr>
       </w:pPr>
-      <w:bookmarkStart w:id="44" w:name="_Toc135729128"/>
-      <w:bookmarkStart w:id="45" w:name="_Toc197895858"/>
+      <w:bookmarkStart w:id="45" w:name="_Toc135729128"/>
+      <w:bookmarkStart w:id="46" w:name="_Toc197895858"/>
       <w:r>
         <w:rPr>
           <w:lang w:val="es-PE"/>
         </w:rPr>
         <w:t>TRANSFERENCIA DE CONOCIMIENTO</w:t>
       </w:r>
-      <w:bookmarkEnd w:id="44"/>
       <w:bookmarkEnd w:id="45"/>
+      <w:bookmarkEnd w:id="46"/>
     </w:p>
     <w:p/>
     <w:p>
@@ -27562,20 +27547,20 @@
           <w:lang w:val="es-PE"/>
         </w:rPr>
       </w:pPr>
-      <w:bookmarkStart w:id="46" w:name="_Toc120871723"/>
-      <w:bookmarkStart w:id="47" w:name="_Toc120896478"/>
-      <w:bookmarkStart w:id="48" w:name="_Toc135729129"/>
-      <w:bookmarkStart w:id="49" w:name="_Toc197895859"/>
+      <w:bookmarkStart w:id="47" w:name="_Toc120871723"/>
+      <w:bookmarkStart w:id="48" w:name="_Toc120896478"/>
+      <w:bookmarkStart w:id="49" w:name="_Toc135729129"/>
+      <w:bookmarkStart w:id="50" w:name="_Toc197895859"/>
       <w:r>
         <w:rPr>
           <w:lang w:val="es-PE"/>
         </w:rPr>
         <w:t>DOCUMENTACIÓN</w:t>
       </w:r>
-      <w:bookmarkEnd w:id="46"/>
       <w:bookmarkEnd w:id="47"/>
       <w:bookmarkEnd w:id="48"/>
       <w:bookmarkEnd w:id="49"/>
+      <w:bookmarkEnd w:id="50"/>
     </w:p>
     <w:p/>
     <w:p>
@@ -28489,17 +28474,17 @@
       <w:pPr>
         <w:pStyle w:val="Ttulo1"/>
       </w:pPr>
-      <w:bookmarkStart w:id="50" w:name="_Toc119250523"/>
-      <w:bookmarkStart w:id="51" w:name="_Toc120871724"/>
-      <w:bookmarkStart w:id="52" w:name="_Toc120896479"/>
-      <w:bookmarkStart w:id="53" w:name="_Toc197895860"/>
-      <w:bookmarkEnd w:id="50"/>
+      <w:bookmarkStart w:id="51" w:name="_Toc119250523"/>
+      <w:bookmarkStart w:id="52" w:name="_Toc120871724"/>
+      <w:bookmarkStart w:id="53" w:name="_Toc120896479"/>
+      <w:bookmarkStart w:id="54" w:name="_Toc197895860"/>
+      <w:bookmarkEnd w:id="51"/>
       <w:r>
         <w:t>Requisitos Tecnológicos</w:t>
       </w:r>
-      <w:bookmarkEnd w:id="51"/>
       <w:bookmarkEnd w:id="52"/>
       <w:bookmarkEnd w:id="53"/>
+      <w:bookmarkEnd w:id="54"/>
     </w:p>
     <w:p>
       <w:pPr>
@@ -28612,18 +28597,18 @@
           <w:lang w:val="es-PE"/>
         </w:rPr>
       </w:pPr>
-      <w:bookmarkStart w:id="54" w:name="_Toc120871725"/>
-      <w:bookmarkStart w:id="55" w:name="_Toc120896480"/>
-      <w:bookmarkStart w:id="56" w:name="_Toc197895861"/>
+      <w:bookmarkStart w:id="55" w:name="_Toc120871725"/>
+      <w:bookmarkStart w:id="56" w:name="_Toc120896480"/>
+      <w:bookmarkStart w:id="57" w:name="_Toc197895861"/>
       <w:r>
         <w:rPr>
           <w:lang w:val="es-PE"/>
         </w:rPr>
         <w:t>NIVEL DE SERVICIO (SLA)</w:t>
       </w:r>
-      <w:bookmarkEnd w:id="54"/>
       <w:bookmarkEnd w:id="55"/>
       <w:bookmarkEnd w:id="56"/>
+      <w:bookmarkEnd w:id="57"/>
     </w:p>
     <w:p/>
     <w:p>
@@ -29358,9 +29343,9 @@
           <w:lang w:val="es-PE"/>
         </w:rPr>
       </w:pPr>
-      <w:bookmarkStart w:id="57" w:name="_Toc120871726"/>
-      <w:bookmarkStart w:id="58" w:name="_Toc120896481"/>
-      <w:bookmarkStart w:id="59" w:name="_Toc197895862"/>
+      <w:bookmarkStart w:id="58" w:name="_Toc120871726"/>
+      <w:bookmarkStart w:id="59" w:name="_Toc120896481"/>
+      <w:bookmarkStart w:id="60" w:name="_Toc197895862"/>
       <w:r>
         <w:rPr>
           <w:lang w:val="es-PE"/>
@@ -29368,9 +29353,9 @@
         <w:lastRenderedPageBreak/>
         <w:t>SEGURIDAD DE LA SOLUCIÓN</w:t>
       </w:r>
-      <w:bookmarkEnd w:id="57"/>
       <w:bookmarkEnd w:id="58"/>
       <w:bookmarkEnd w:id="59"/>
+      <w:bookmarkEnd w:id="60"/>
     </w:p>
     <w:p/>
     <w:p>
@@ -29519,18 +29504,18 @@
           <w:lang w:val="es-PE"/>
         </w:rPr>
       </w:pPr>
-      <w:bookmarkStart w:id="60" w:name="_Toc120871727"/>
-      <w:bookmarkStart w:id="61" w:name="_Toc120896482"/>
-      <w:bookmarkStart w:id="62" w:name="_Toc197895863"/>
+      <w:bookmarkStart w:id="61" w:name="_Toc120871727"/>
+      <w:bookmarkStart w:id="62" w:name="_Toc120896482"/>
+      <w:bookmarkStart w:id="63" w:name="_Toc197895863"/>
       <w:r>
         <w:rPr>
           <w:lang w:val="es-PE"/>
         </w:rPr>
         <w:t>RESPALDO DE LA INFORMACIÓN</w:t>
       </w:r>
-      <w:bookmarkEnd w:id="60"/>
       <w:bookmarkEnd w:id="61"/>
       <w:bookmarkEnd w:id="62"/>
+      <w:bookmarkEnd w:id="63"/>
     </w:p>
     <w:p/>
     <w:p>
@@ -29681,18 +29666,18 @@
           <w:lang w:val="es-PE"/>
         </w:rPr>
       </w:pPr>
-      <w:bookmarkStart w:id="63" w:name="_Toc120871728"/>
-      <w:bookmarkStart w:id="64" w:name="_Toc120896483"/>
-      <w:bookmarkStart w:id="65" w:name="_Toc197895864"/>
+      <w:bookmarkStart w:id="64" w:name="_Toc120871728"/>
+      <w:bookmarkStart w:id="65" w:name="_Toc120896483"/>
+      <w:bookmarkStart w:id="66" w:name="_Toc197895864"/>
       <w:r>
         <w:rPr>
           <w:lang w:val="es-PE"/>
         </w:rPr>
         <w:t>GARANTIA DE LA SOLUCION</w:t>
       </w:r>
-      <w:bookmarkEnd w:id="63"/>
       <w:bookmarkEnd w:id="64"/>
       <w:bookmarkEnd w:id="65"/>
+      <w:bookmarkEnd w:id="66"/>
     </w:p>
     <w:p/>
     <w:p>
@@ -29993,17 +29978,17 @@
       <w:pPr>
         <w:pStyle w:val="Ttulo1"/>
       </w:pPr>
-      <w:bookmarkStart w:id="66" w:name="_Toc120871729"/>
-      <w:bookmarkStart w:id="67" w:name="_Toc120896484"/>
-      <w:bookmarkStart w:id="68" w:name="_Toc197895865"/>
-      <w:bookmarkStart w:id="69" w:name="_Hlk120804282"/>
+      <w:bookmarkStart w:id="67" w:name="_Toc120871729"/>
+      <w:bookmarkStart w:id="68" w:name="_Toc120896484"/>
+      <w:bookmarkStart w:id="69" w:name="_Toc197895865"/>
+      <w:bookmarkStart w:id="70" w:name="_Hlk120804282"/>
       <w:r>
         <w:lastRenderedPageBreak/>
         <w:t>Equipo de Trabajo</w:t>
       </w:r>
-      <w:bookmarkEnd w:id="66"/>
       <w:bookmarkEnd w:id="67"/>
       <w:bookmarkEnd w:id="68"/>
+      <w:bookmarkEnd w:id="69"/>
     </w:p>
     <w:p>
       <w:pPr>
@@ -30236,16 +30221,16 @@
       <w:pPr>
         <w:pStyle w:val="Ttulo1"/>
       </w:pPr>
-      <w:bookmarkStart w:id="70" w:name="_Toc120871730"/>
-      <w:bookmarkStart w:id="71" w:name="_Toc120896485"/>
-      <w:bookmarkStart w:id="72" w:name="_Toc197895866"/>
+      <w:bookmarkStart w:id="71" w:name="_Toc120871730"/>
+      <w:bookmarkStart w:id="72" w:name="_Toc120896485"/>
+      <w:bookmarkStart w:id="73" w:name="_Toc197895866"/>
       <w:r>
         <w:lastRenderedPageBreak/>
         <w:t>Plazo de Ejecución</w:t>
       </w:r>
-      <w:bookmarkEnd w:id="70"/>
       <w:bookmarkEnd w:id="71"/>
       <w:bookmarkEnd w:id="72"/>
+      <w:bookmarkEnd w:id="73"/>
     </w:p>
     <w:p>
       <w:pPr>
@@ -30551,8 +30536,6 @@
           <w:rFonts w:ascii="Gill Sans MT" w:hAnsi="Gill Sans MT"/>
         </w:rPr>
       </w:pPr>
-      <w:bookmarkStart w:id="73" w:name="_GoBack"/>
-      <w:bookmarkEnd w:id="73"/>
     </w:p>
     <w:p>
       <w:pPr>
@@ -39793,7 +39776,7 @@
         </w:rPr>
         <w:t>Firma del representante de Fabricante</w:t>
       </w:r>
-      <w:bookmarkEnd w:id="69"/>
+      <w:bookmarkEnd w:id="70"/>
     </w:p>
     <w:p>
       <w:pPr>
@@ -48605,6 +48588,12 @@
 </file>
 
 <file path=customXml/item1.xml><?xml version="1.0" encoding="utf-8"?>
+<p:properties xmlns:p="http://schemas.microsoft.com/office/2006/metadata/properties" xmlns:xsi="http://www.w3.org/2001/XMLSchema-instance" xmlns:pc="http://schemas.microsoft.com/office/infopath/2007/PartnerControls">
+  <documentManagement/>
+</p:properties>
+</file>
+
+<file path=customXml/item2.xml><?xml version="1.0" encoding="utf-8"?>
 <ct:contentTypeSchema xmlns:ct="http://schemas.microsoft.com/office/2006/metadata/contentType" xmlns:ma="http://schemas.microsoft.com/office/2006/metadata/properties/metaAttributes" ct:_="" ma:_="" ma:contentTypeName="Documento" ma:contentTypeID="0x010100B0B4900E83CCD5409F5C482BFE74263A" ma:contentTypeVersion="4" ma:contentTypeDescription="Crear nuevo documento." ma:contentTypeScope="" ma:versionID="cbb295317883534d74a2bbd00f780954">
   <xsd:schema xmlns:xsd="http://www.w3.org/2001/XMLSchema" xmlns:xs="http://www.w3.org/2001/XMLSchema" xmlns:p="http://schemas.microsoft.com/office/2006/metadata/properties" xmlns:ns2="5b636ec5-9518-408d-aa5d-bdefc2e07dba" xmlns:ns3="a499ee0a-9c81-40f3-b545-25a54b76ff37" targetNamespace="http://schemas.microsoft.com/office/2006/metadata/properties" ma:root="true" ma:fieldsID="005b4673ec3baf9563579f526a95c26c" ns2:_="" ns3:_="">
     <xsd:import namespace="5b636ec5-9518-408d-aa5d-bdefc2e07dba"/>
@@ -48769,7 +48758,7 @@
 </ct:contentTypeSchema>
 </file>
 
-<file path=customXml/item2.xml><?xml version="1.0" encoding="utf-8"?>
+<file path=customXml/item3.xml><?xml version="1.0" encoding="utf-8"?>
 <?mso-contentType ?>
 <FormTemplates xmlns="http://schemas.microsoft.com/sharepoint/v3/contenttype/forms">
   <Display>DocumentLibraryForm</Display>
@@ -48778,17 +48767,28 @@
 </FormTemplates>
 </file>
 
-<file path=customXml/item3.xml><?xml version="1.0" encoding="utf-8"?>
-<p:properties xmlns:p="http://schemas.microsoft.com/office/2006/metadata/properties" xmlns:xsi="http://www.w3.org/2001/XMLSchema-instance" xmlns:pc="http://schemas.microsoft.com/office/infopath/2007/PartnerControls">
-  <documentManagement/>
-</p:properties>
-</file>
-
 <file path=customXml/item4.xml><?xml version="1.0" encoding="utf-8"?>
 <b:Sources xmlns:b="http://schemas.openxmlformats.org/officeDocument/2006/bibliography" xmlns="http://schemas.openxmlformats.org/officeDocument/2006/bibliography" SelectedStyle="\APASixthEditionOfficeOnline.xsl" StyleName="APA" Version="6"/>
 </file>
 
 <file path=customXml/itemProps1.xml><?xml version="1.0" encoding="utf-8"?>
+<ds:datastoreItem xmlns:ds="http://schemas.openxmlformats.org/officeDocument/2006/customXml" ds:itemID="{A641B781-B148-4918-8F0E-264EAD5E10C1}">
+  <ds:schemaRefs>
+    <ds:schemaRef ds:uri="http://purl.org/dc/elements/1.1/"/>
+    <ds:schemaRef ds:uri="http://schemas.microsoft.com/office/infopath/2007/PartnerControls"/>
+    <ds:schemaRef ds:uri="http://purl.org/dc/terms/"/>
+    <ds:schemaRef ds:uri="5b636ec5-9518-408d-aa5d-bdefc2e07dba"/>
+    <ds:schemaRef ds:uri="http://www.w3.org/XML/1998/namespace"/>
+    <ds:schemaRef ds:uri="http://purl.org/dc/dcmitype/"/>
+    <ds:schemaRef ds:uri="http://schemas.microsoft.com/office/2006/documentManagement/types"/>
+    <ds:schemaRef ds:uri="http://schemas.openxmlformats.org/package/2006/metadata/core-properties"/>
+    <ds:schemaRef ds:uri="a499ee0a-9c81-40f3-b545-25a54b76ff37"/>
+    <ds:schemaRef ds:uri="http://schemas.microsoft.com/office/2006/metadata/properties"/>
+  </ds:schemaRefs>
+</ds:datastoreItem>
+</file>
+
+<file path=customXml/itemProps2.xml><?xml version="1.0" encoding="utf-8"?>
 <ds:datastoreItem xmlns:ds="http://schemas.openxmlformats.org/officeDocument/2006/customXml" ds:itemID="{270177B9-2760-49CA-A071-9ACDCC997B35}">
   <ds:schemaRefs>
     <ds:schemaRef ds:uri="http://schemas.microsoft.com/office/2006/metadata/contentType"/>
@@ -48807,7 +48807,7 @@
 </ds:datastoreItem>
 </file>
 
-<file path=customXml/itemProps2.xml><?xml version="1.0" encoding="utf-8"?>
+<file path=customXml/itemProps3.xml><?xml version="1.0" encoding="utf-8"?>
 <ds:datastoreItem xmlns:ds="http://schemas.openxmlformats.org/officeDocument/2006/customXml" ds:itemID="{D13E463C-9367-4124-AF2D-ABB5ECC0DB49}">
   <ds:schemaRefs>
     <ds:schemaRef ds:uri="http://schemas.microsoft.com/sharepoint/v3/contenttype/forms"/>
@@ -48815,25 +48815,8 @@
 </ds:datastoreItem>
 </file>
 
-<file path=customXml/itemProps3.xml><?xml version="1.0" encoding="utf-8"?>
-<ds:datastoreItem xmlns:ds="http://schemas.openxmlformats.org/officeDocument/2006/customXml" ds:itemID="{A641B781-B148-4918-8F0E-264EAD5E10C1}">
-  <ds:schemaRefs>
-    <ds:schemaRef ds:uri="http://schemas.microsoft.com/office/2006/documentManagement/types"/>
-    <ds:schemaRef ds:uri="http://purl.org/dc/elements/1.1/"/>
-    <ds:schemaRef ds:uri="http://schemas.openxmlformats.org/package/2006/metadata/core-properties"/>
-    <ds:schemaRef ds:uri="http://purl.org/dc/terms/"/>
-    <ds:schemaRef ds:uri="http://www.w3.org/XML/1998/namespace"/>
-    <ds:schemaRef ds:uri="http://schemas.microsoft.com/office/2006/metadata/properties"/>
-    <ds:schemaRef ds:uri="5b636ec5-9518-408d-aa5d-bdefc2e07dba"/>
-    <ds:schemaRef ds:uri="http://schemas.microsoft.com/office/infopath/2007/PartnerControls"/>
-    <ds:schemaRef ds:uri="a499ee0a-9c81-40f3-b545-25a54b76ff37"/>
-    <ds:schemaRef ds:uri="http://purl.org/dc/dcmitype/"/>
-  </ds:schemaRefs>
-</ds:datastoreItem>
-</file>
-
 <file path=customXml/itemProps4.xml><?xml version="1.0" encoding="utf-8"?>
-<ds:datastoreItem xmlns:ds="http://schemas.openxmlformats.org/officeDocument/2006/customXml" ds:itemID="{77B2930A-22FA-488E-B789-9E6DCB701013}">
+<ds:datastoreItem xmlns:ds="http://schemas.openxmlformats.org/officeDocument/2006/customXml" ds:itemID="{B7C31158-030B-40C8-91AB-7C8E1247591B}">
   <ds:schemaRefs>
     <ds:schemaRef ds:uri="http://schemas.openxmlformats.org/officeDocument/2006/bibliography"/>
   </ds:schemaRefs>

</xml_diff>